<commit_message>
Inclusão dos repositórios Git no curriculo e remoção da versão .md
</commit_message>
<xml_diff>
--- a/RafaelPassosGuimaraes.docx
+++ b/RafaelPassosGuimaraes.docx
@@ -14,15 +14,15 @@
         <w:shd w:fill="auto" w:val="clear"/>
         <w:rPr>
           <w:b w:val="1"/>
-          <w:sz w:val="28"/>
-          <w:szCs w:val="28"/>
-        </w:rPr>
-      </w:pPr>
-      <w:r>
-        <w:rPr>
-          <w:b w:val="1"/>
-          <w:sz w:val="28"/>
-          <w:szCs w:val="28"/>
+          <w:sz w:val="30"/>
+          <w:szCs w:val="30"/>
+        </w:rPr>
+      </w:pPr>
+      <w:r>
+        <w:rPr>
+          <w:b w:val="1"/>
+          <w:sz w:val="30"/>
+          <w:szCs w:val="30"/>
           <w:rtl w:val="0"/>
         </w:rPr>
         <w:t xml:space="preserve">Rafael Passos Guimarães</w:t>
@@ -124,164 +124,33 @@
         <w:rPr>
           <w:rtl w:val="0"/>
         </w:rPr>
-      </w:r>
-    </w:p>
-    <w:p>
-      <w:pPr>
-        <w:pBdr>
-          <w:top w:space="0" w:sz="0" w:val="nil"/>
-          <w:left w:space="0" w:sz="0" w:val="nil"/>
-          <w:bottom w:space="0" w:sz="0" w:val="nil"/>
-          <w:right w:space="0" w:sz="0" w:val="nil"/>
-          <w:between w:space="0" w:sz="0" w:val="nil"/>
-        </w:pBdr>
-        <w:shd w:fill="auto" w:val="clear"/>
-        <w:rPr>
-          <w:b w:val="1"/>
-          <w:sz w:val="24"/>
-          <w:szCs w:val="24"/>
-        </w:rPr>
-      </w:pPr>
-      <w:r>
-        <w:rPr>
-          <w:b w:val="1"/>
-          <w:sz w:val="24"/>
-          <w:szCs w:val="24"/>
-          <w:rtl w:val="0"/>
-        </w:rPr>
-        <w:t xml:space="preserve">Experiência profissional</w:t>
-      </w:r>
-    </w:p>
-    <w:p>
-      <w:pPr>
-        <w:pBdr>
-          <w:top w:space="0" w:sz="0" w:val="nil"/>
-          <w:left w:space="0" w:sz="0" w:val="nil"/>
-          <w:bottom w:space="0" w:sz="0" w:val="nil"/>
-          <w:right w:space="0" w:sz="0" w:val="nil"/>
-          <w:between w:space="0" w:sz="0" w:val="nil"/>
-        </w:pBdr>
-        <w:shd w:fill="auto" w:val="clear"/>
-        <w:rPr>
-          <w:b w:val="1"/>
-          <w:sz w:val="24"/>
-          <w:szCs w:val="24"/>
-        </w:rPr>
-      </w:pPr>
-      <w:r>
-        <w:rPr>
-          <w:rtl w:val="0"/>
-        </w:rPr>
-      </w:r>
-    </w:p>
-    <w:p>
-      <w:pPr>
-        <w:pBdr>
-          <w:top w:space="0" w:sz="0" w:val="nil"/>
-          <w:left w:space="0" w:sz="0" w:val="nil"/>
-          <w:bottom w:space="0" w:sz="0" w:val="nil"/>
-          <w:right w:space="0" w:sz="0" w:val="nil"/>
-          <w:between w:space="0" w:sz="0" w:val="nil"/>
-        </w:pBdr>
-        <w:shd w:fill="auto" w:val="clear"/>
-        <w:ind w:left="720" w:firstLine="0"/>
-        <w:rPr>
-          <w:color w:val="0000ee"/>
-          <w:u w:val="single"/>
-        </w:rPr>
-      </w:pPr>
-      <w:r>
-        <w:rPr>
-          <w:b w:val="1"/>
-          <w:rtl w:val="0"/>
-        </w:rPr>
-        <w:t xml:space="preserve">2019/2020</w:t>
-      </w:r>
-      <w:r>
-        <w:rPr>
-          <w:rtl w:val="0"/>
-        </w:rPr>
-        <w:t xml:space="preserve"> - </w:t>
-      </w:r>
-      <w:r>
-        <w:rPr>
-          <w:i w:val="1"/>
-          <w:rtl w:val="0"/>
-        </w:rPr>
-        <w:t xml:space="preserve">Planejador de Manutenção</w:t>
-      </w:r>
-      <w:r>
-        <w:rPr>
-          <w:rtl w:val="0"/>
-        </w:rPr>
-        <w:t xml:space="preserve"> - </w:t>
+        <w:tab/>
+        <w:t xml:space="preserve">Repositórios Git: </w:t>
       </w:r>
       <w:hyperlink r:id="rId7">
         <w:r>
           <w:rPr>
-            <w:color w:val="0000ee"/>
+            <w:color w:val="1155cc"/>
             <w:u w:val="single"/>
             <w:rtl w:val="0"/>
           </w:rPr>
-          <w:t xml:space="preserve">WEG Equipamentos Elétricos</w:t>
+          <w:t xml:space="preserve">github.com/rapassos</w:t>
         </w:r>
       </w:hyperlink>
       <w:r>
         <w:rPr>
           <w:rtl w:val="0"/>
         </w:rPr>
-      </w:r>
-    </w:p>
-    <w:p>
-      <w:pPr>
-        <w:pBdr>
-          <w:top w:space="0" w:sz="0" w:val="nil"/>
-          <w:left w:space="0" w:sz="0" w:val="nil"/>
-          <w:bottom w:space="0" w:sz="0" w:val="nil"/>
-          <w:right w:space="0" w:sz="0" w:val="nil"/>
-          <w:between w:space="0" w:sz="0" w:val="nil"/>
-        </w:pBdr>
-        <w:shd w:fill="auto" w:val="clear"/>
-        <w:ind w:left="720" w:firstLine="0"/>
-        <w:rPr>
-          <w:color w:val="0000ee"/>
-          <w:u w:val="single"/>
-        </w:rPr>
-      </w:pPr>
-      <w:r>
-        <w:rPr>
-          <w:b w:val="1"/>
-          <w:rtl w:val="0"/>
-        </w:rPr>
-        <w:t xml:space="preserve">2005/2019</w:t>
-      </w:r>
-      <w:r>
-        <w:rPr>
-          <w:rtl w:val="0"/>
-        </w:rPr>
-        <w:t xml:space="preserve"> - </w:t>
-      </w:r>
-      <w:r>
-        <w:rPr>
-          <w:i w:val="1"/>
-          <w:rtl w:val="0"/>
-        </w:rPr>
-        <w:t xml:space="preserve">Técnico de Informática/Suporte Pleno</w:t>
-      </w:r>
-      <w:r>
-        <w:rPr>
-          <w:rtl w:val="0"/>
-        </w:rPr>
-        <w:t xml:space="preserve"> - </w:t>
+        <w:t xml:space="preserve"> </w:t>
       </w:r>
       <w:hyperlink r:id="rId8">
         <w:r>
           <w:rPr>
-            <w:color w:val="0000ee"/>
+            <w:color w:val="1155cc"/>
             <w:u w:val="single"/>
             <w:rtl w:val="0"/>
           </w:rPr>
-          <w:t xml:space="preserve">WEG Equipamentos Elétricos</w:t>
+          <w:t xml:space="preserve">gitlab.com/rapassos</w:t>
         </w:r>
       </w:hyperlink>
       <w:r>
@@ -300,6 +169,72 @@
           <w:between w:space="0" w:sz="0" w:val="nil"/>
         </w:pBdr>
         <w:shd w:fill="auto" w:val="clear"/>
+        <w:rPr/>
+      </w:pPr>
+      <w:r>
+        <w:rPr>
+          <w:rtl w:val="0"/>
+        </w:rPr>
+      </w:r>
+    </w:p>
+    <w:p>
+      <w:pPr>
+        <w:pBdr>
+          <w:top w:space="0" w:sz="0" w:val="nil"/>
+          <w:left w:space="0" w:sz="0" w:val="nil"/>
+          <w:bottom w:space="0" w:sz="0" w:val="nil"/>
+          <w:right w:space="0" w:sz="0" w:val="nil"/>
+          <w:between w:space="0" w:sz="0" w:val="nil"/>
+        </w:pBdr>
+        <w:shd w:fill="auto" w:val="clear"/>
+        <w:rPr>
+          <w:b w:val="1"/>
+          <w:sz w:val="24"/>
+          <w:szCs w:val="24"/>
+        </w:rPr>
+      </w:pPr>
+      <w:r>
+        <w:rPr>
+          <w:b w:val="1"/>
+          <w:sz w:val="24"/>
+          <w:szCs w:val="24"/>
+          <w:rtl w:val="0"/>
+        </w:rPr>
+        <w:t xml:space="preserve">Experiência profissional</w:t>
+      </w:r>
+    </w:p>
+    <w:p>
+      <w:pPr>
+        <w:pBdr>
+          <w:top w:space="0" w:sz="0" w:val="nil"/>
+          <w:left w:space="0" w:sz="0" w:val="nil"/>
+          <w:bottom w:space="0" w:sz="0" w:val="nil"/>
+          <w:right w:space="0" w:sz="0" w:val="nil"/>
+          <w:between w:space="0" w:sz="0" w:val="nil"/>
+        </w:pBdr>
+        <w:shd w:fill="auto" w:val="clear"/>
+        <w:rPr>
+          <w:b w:val="1"/>
+          <w:sz w:val="24"/>
+          <w:szCs w:val="24"/>
+        </w:rPr>
+      </w:pPr>
+      <w:r>
+        <w:rPr>
+          <w:rtl w:val="0"/>
+        </w:rPr>
+      </w:r>
+    </w:p>
+    <w:p>
+      <w:pPr>
+        <w:pBdr>
+          <w:top w:space="0" w:sz="0" w:val="nil"/>
+          <w:left w:space="0" w:sz="0" w:val="nil"/>
+          <w:bottom w:space="0" w:sz="0" w:val="nil"/>
+          <w:right w:space="0" w:sz="0" w:val="nil"/>
+          <w:between w:space="0" w:sz="0" w:val="nil"/>
+        </w:pBdr>
+        <w:shd w:fill="auto" w:val="clear"/>
         <w:ind w:left="720" w:firstLine="0"/>
         <w:rPr>
           <w:color w:val="0000ee"/>
@@ -311,7 +246,7 @@
           <w:b w:val="1"/>
           <w:rtl w:val="0"/>
         </w:rPr>
-        <w:t xml:space="preserve">2004/2005</w:t>
+        <w:t xml:space="preserve">2019/2020</w:t>
       </w:r>
       <w:r>
         <w:rPr>
@@ -324,7 +259,7 @@
           <w:i w:val="1"/>
           <w:rtl w:val="0"/>
         </w:rPr>
-        <w:t xml:space="preserve">Estágio de Suporte Técnico</w:t>
+        <w:t xml:space="preserve">Planejador de Manutenção</w:t>
       </w:r>
       <w:r>
         <w:rPr>
@@ -369,6 +304,122 @@
           <w:b w:val="1"/>
           <w:rtl w:val="0"/>
         </w:rPr>
+        <w:t xml:space="preserve">2005/2019</w:t>
+      </w:r>
+      <w:r>
+        <w:rPr>
+          <w:rtl w:val="0"/>
+        </w:rPr>
+        <w:t xml:space="preserve"> - </w:t>
+      </w:r>
+      <w:r>
+        <w:rPr>
+          <w:i w:val="1"/>
+          <w:rtl w:val="0"/>
+        </w:rPr>
+        <w:t xml:space="preserve">Técnico de Informática/Suporte Pleno</w:t>
+      </w:r>
+      <w:r>
+        <w:rPr>
+          <w:rtl w:val="0"/>
+        </w:rPr>
+        <w:t xml:space="preserve"> - </w:t>
+      </w:r>
+      <w:hyperlink r:id="rId10">
+        <w:r>
+          <w:rPr>
+            <w:color w:val="0000ee"/>
+            <w:u w:val="single"/>
+            <w:rtl w:val="0"/>
+          </w:rPr>
+          <w:t xml:space="preserve">WEG Equipamentos Elétricos</w:t>
+        </w:r>
+      </w:hyperlink>
+      <w:r>
+        <w:rPr>
+          <w:rtl w:val="0"/>
+        </w:rPr>
+      </w:r>
+    </w:p>
+    <w:p>
+      <w:pPr>
+        <w:pBdr>
+          <w:top w:space="0" w:sz="0" w:val="nil"/>
+          <w:left w:space="0" w:sz="0" w:val="nil"/>
+          <w:bottom w:space="0" w:sz="0" w:val="nil"/>
+          <w:right w:space="0" w:sz="0" w:val="nil"/>
+          <w:between w:space="0" w:sz="0" w:val="nil"/>
+        </w:pBdr>
+        <w:shd w:fill="auto" w:val="clear"/>
+        <w:ind w:left="720" w:firstLine="0"/>
+        <w:rPr>
+          <w:color w:val="0000ee"/>
+          <w:u w:val="single"/>
+        </w:rPr>
+      </w:pPr>
+      <w:r>
+        <w:rPr>
+          <w:b w:val="1"/>
+          <w:rtl w:val="0"/>
+        </w:rPr>
+        <w:t xml:space="preserve">2004/2005</w:t>
+      </w:r>
+      <w:r>
+        <w:rPr>
+          <w:rtl w:val="0"/>
+        </w:rPr>
+        <w:t xml:space="preserve"> - </w:t>
+      </w:r>
+      <w:r>
+        <w:rPr>
+          <w:i w:val="1"/>
+          <w:rtl w:val="0"/>
+        </w:rPr>
+        <w:t xml:space="preserve">Estágio de Suporte Técnico</w:t>
+      </w:r>
+      <w:r>
+        <w:rPr>
+          <w:rtl w:val="0"/>
+        </w:rPr>
+        <w:t xml:space="preserve"> - </w:t>
+      </w:r>
+      <w:hyperlink r:id="rId11">
+        <w:r>
+          <w:rPr>
+            <w:color w:val="0000ee"/>
+            <w:u w:val="single"/>
+            <w:rtl w:val="0"/>
+          </w:rPr>
+          <w:t xml:space="preserve">WEG Equipamentos Elétricos</w:t>
+        </w:r>
+      </w:hyperlink>
+      <w:r>
+        <w:rPr>
+          <w:rtl w:val="0"/>
+        </w:rPr>
+      </w:r>
+    </w:p>
+    <w:p>
+      <w:pPr>
+        <w:pBdr>
+          <w:top w:space="0" w:sz="0" w:val="nil"/>
+          <w:left w:space="0" w:sz="0" w:val="nil"/>
+          <w:bottom w:space="0" w:sz="0" w:val="nil"/>
+          <w:right w:space="0" w:sz="0" w:val="nil"/>
+          <w:between w:space="0" w:sz="0" w:val="nil"/>
+        </w:pBdr>
+        <w:shd w:fill="auto" w:val="clear"/>
+        <w:ind w:left="720" w:firstLine="0"/>
+        <w:rPr>
+          <w:color w:val="0000ee"/>
+          <w:u w:val="single"/>
+        </w:rPr>
+      </w:pPr>
+      <w:r>
+        <w:rPr>
+          <w:b w:val="1"/>
+          <w:rtl w:val="0"/>
+        </w:rPr>
         <w:t xml:space="preserve">2002/2004</w:t>
       </w:r>
       <w:r>
@@ -390,7 +441,7 @@
         </w:rPr>
         <w:t xml:space="preserve"> - </w:t>
       </w:r>
-      <w:hyperlink r:id="rId10">
+      <w:hyperlink r:id="rId12">
         <w:r>
           <w:rPr>
             <w:color w:val="0000ee"/>
@@ -488,7 +539,7 @@
         </w:rPr>
         <w:t xml:space="preserve"> - </w:t>
       </w:r>
-      <w:hyperlink r:id="rId11">
+      <w:hyperlink r:id="rId13">
         <w:r>
           <w:rPr>
             <w:color w:val="0000ee"/>
@@ -590,7 +641,7 @@
           <w:u w:val="single"/>
         </w:rPr>
       </w:pPr>
-      <w:hyperlink r:id="rId12">
+      <w:hyperlink r:id="rId14">
         <w:r>
           <w:rPr>
             <w:b w:val="1"/>
@@ -670,7 +721,7 @@
           <w:u w:val="single"/>
         </w:rPr>
       </w:pPr>
-      <w:hyperlink r:id="rId13">
+      <w:hyperlink r:id="rId15">
         <w:r>
           <w:rPr>
             <w:b w:val="1"/>
@@ -817,7 +868,7 @@
         </w:rPr>
         <w:t xml:space="preserve"> - </w:t>
       </w:r>
-      <w:hyperlink r:id="rId14">
+      <w:hyperlink r:id="rId16">
         <w:r>
           <w:rPr>
             <w:color w:val="0000ee"/>
@@ -964,7 +1015,7 @@
         <w:t xml:space="preserve">2020</w:t>
         <w:tab/>
       </w:r>
-      <w:hyperlink r:id="rId15">
+      <w:hyperlink r:id="rId17">
         <w:r>
           <w:rPr>
             <w:b w:val="1"/>
@@ -1010,7 +1061,7 @@
         </w:rPr>
         <w:t xml:space="preserve"> - </w:t>
       </w:r>
-      <w:hyperlink r:id="rId16">
+      <w:hyperlink r:id="rId18">
         <w:r>
           <w:rPr>
             <w:color w:val="0000ee"/>
@@ -1055,7 +1106,7 @@
         </w:rPr>
         <w:t xml:space="preserve"> - </w:t>
       </w:r>
-      <w:hyperlink r:id="rId17">
+      <w:hyperlink r:id="rId19">
         <w:r>
           <w:rPr>
             <w:color w:val="0000ee"/>
@@ -1100,7 +1151,7 @@
         </w:rPr>
         <w:t xml:space="preserve"> - </w:t>
       </w:r>
-      <w:hyperlink r:id="rId18">
+      <w:hyperlink r:id="rId20">
         <w:r>
           <w:rPr>
             <w:color w:val="0000ee"/>
@@ -1145,7 +1196,7 @@
         </w:rPr>
         <w:t xml:space="preserve"> - </w:t>
       </w:r>
-      <w:hyperlink r:id="rId19">
+      <w:hyperlink r:id="rId21">
         <w:r>
           <w:rPr>
             <w:color w:val="0000ee"/>
@@ -1190,7 +1241,7 @@
         </w:rPr>
         <w:t xml:space="preserve"> - </w:t>
       </w:r>
-      <w:hyperlink r:id="rId20">
+      <w:hyperlink r:id="rId22">
         <w:r>
           <w:rPr>
             <w:color w:val="0000ee"/>
@@ -1235,7 +1286,7 @@
         </w:rPr>
         <w:t xml:space="preserve"> - </w:t>
       </w:r>
-      <w:hyperlink r:id="rId21">
+      <w:hyperlink r:id="rId23">
         <w:r>
           <w:rPr>
             <w:color w:val="0000ee"/>
@@ -1280,7 +1331,7 @@
         </w:rPr>
         <w:t xml:space="preserve"> - </w:t>
       </w:r>
-      <w:hyperlink r:id="rId22">
+      <w:hyperlink r:id="rId24">
         <w:r>
           <w:rPr>
             <w:color w:val="0000ee"/>
@@ -1325,7 +1376,7 @@
         </w:rPr>
         <w:t xml:space="preserve"> - </w:t>
       </w:r>
-      <w:hyperlink r:id="rId23">
+      <w:hyperlink r:id="rId25">
         <w:r>
           <w:rPr>
             <w:color w:val="0000ee"/>
@@ -1370,7 +1421,7 @@
         </w:rPr>
         <w:t xml:space="preserve"> - </w:t>
       </w:r>
-      <w:hyperlink r:id="rId24">
+      <w:hyperlink r:id="rId26">
         <w:r>
           <w:rPr>
             <w:color w:val="0000ee"/>
@@ -1415,7 +1466,7 @@
         </w:rPr>
         <w:t xml:space="preserve"> - </w:t>
       </w:r>
-      <w:hyperlink r:id="rId25">
+      <w:hyperlink r:id="rId27">
         <w:r>
           <w:rPr>
             <w:color w:val="0000ee"/>
@@ -1460,7 +1511,7 @@
         </w:rPr>
         <w:t xml:space="preserve"> - </w:t>
       </w:r>
-      <w:hyperlink r:id="rId26">
+      <w:hyperlink r:id="rId28">
         <w:r>
           <w:rPr>
             <w:color w:val="0000ee"/>
@@ -1505,7 +1556,7 @@
         </w:rPr>
         <w:t xml:space="preserve"> - </w:t>
       </w:r>
-      <w:hyperlink r:id="rId27">
+      <w:hyperlink r:id="rId29">
         <w:r>
           <w:rPr>
             <w:color w:val="0000ee"/>
@@ -1550,7 +1601,7 @@
         </w:rPr>
         <w:t xml:space="preserve"> - </w:t>
       </w:r>
-      <w:hyperlink r:id="rId28">
+      <w:hyperlink r:id="rId30">
         <w:r>
           <w:rPr>
             <w:color w:val="0000ee"/>
@@ -1595,7 +1646,7 @@
         </w:rPr>
         <w:t xml:space="preserve"> - </w:t>
       </w:r>
-      <w:hyperlink r:id="rId29">
+      <w:hyperlink r:id="rId31">
         <w:r>
           <w:rPr>
             <w:color w:val="0000ee"/>
@@ -1656,7 +1707,7 @@
         <w:t xml:space="preserve">2015</w:t>
         <w:tab/>
       </w:r>
-      <w:hyperlink r:id="rId30">
+      <w:hyperlink r:id="rId32">
         <w:r>
           <w:rPr>
             <w:b w:val="1"/>
@@ -1744,7 +1795,7 @@
         <w:t xml:space="preserve">2011</w:t>
         <w:tab/>
       </w:r>
-      <w:hyperlink r:id="rId31">
+      <w:hyperlink r:id="rId33">
         <w:r>
           <w:rPr>
             <w:b w:val="1"/>
@@ -1959,193 +2010,6 @@
         <w:t xml:space="preserve">2010</w:t>
         <w:tab/>
       </w:r>
-      <w:hyperlink r:id="rId32">
-        <w:r>
-          <w:rPr>
-            <w:b w:val="1"/>
-            <w:color w:val="0000ee"/>
-            <w:u w:val="single"/>
-            <w:rtl w:val="0"/>
-          </w:rPr>
-          <w:t xml:space="preserve">iPED</w:t>
-        </w:r>
-      </w:hyperlink>
-      <w:r>
-        <w:rPr>
-          <w:rtl w:val="0"/>
-        </w:rPr>
-      </w:r>
-    </w:p>
-    <w:p>
-      <w:pPr>
-        <w:pBdr>
-          <w:top w:space="0" w:sz="0" w:val="nil"/>
-          <w:left w:space="0" w:sz="0" w:val="nil"/>
-          <w:bottom w:space="0" w:sz="0" w:val="nil"/>
-          <w:right w:space="0" w:sz="0" w:val="nil"/>
-          <w:between w:space="0" w:sz="0" w:val="nil"/>
-        </w:pBdr>
-        <w:shd w:fill="auto" w:val="clear"/>
-        <w:ind w:left="1440" w:firstLine="0"/>
-        <w:rPr>
-          <w:i w:val="1"/>
-        </w:rPr>
-      </w:pPr>
-      <w:r>
-        <w:rPr>
-          <w:i w:val="1"/>
-          <w:rtl w:val="0"/>
-        </w:rPr>
-        <w:t xml:space="preserve">Lógica de Programação</w:t>
-      </w:r>
-    </w:p>
-    <w:p>
-      <w:pPr>
-        <w:pBdr>
-          <w:top w:space="0" w:sz="0" w:val="nil"/>
-          <w:left w:space="0" w:sz="0" w:val="nil"/>
-          <w:bottom w:space="0" w:sz="0" w:val="nil"/>
-          <w:right w:space="0" w:sz="0" w:val="nil"/>
-          <w:between w:space="0" w:sz="0" w:val="nil"/>
-        </w:pBdr>
-        <w:shd w:fill="auto" w:val="clear"/>
-        <w:ind w:left="1440" w:firstLine="0"/>
-        <w:rPr>
-          <w:i w:val="1"/>
-        </w:rPr>
-      </w:pPr>
-      <w:r>
-        <w:rPr>
-          <w:i w:val="1"/>
-          <w:rtl w:val="0"/>
-        </w:rPr>
-        <w:t xml:space="preserve">PHP + MySQL</w:t>
-      </w:r>
-    </w:p>
-    <w:p>
-      <w:pPr>
-        <w:pBdr>
-          <w:top w:space="0" w:sz="0" w:val="nil"/>
-          <w:left w:space="0" w:sz="0" w:val="nil"/>
-          <w:bottom w:space="0" w:sz="0" w:val="nil"/>
-          <w:right w:space="0" w:sz="0" w:val="nil"/>
-          <w:between w:space="0" w:sz="0" w:val="nil"/>
-        </w:pBdr>
-        <w:shd w:fill="auto" w:val="clear"/>
-        <w:ind w:left="1440" w:firstLine="0"/>
-        <w:rPr>
-          <w:i w:val="1"/>
-        </w:rPr>
-      </w:pPr>
-      <w:r>
-        <w:rPr>
-          <w:rtl w:val="0"/>
-        </w:rPr>
-      </w:r>
-    </w:p>
-    <w:p>
-      <w:pPr>
-        <w:pBdr>
-          <w:top w:space="0" w:sz="0" w:val="nil"/>
-          <w:left w:space="0" w:sz="0" w:val="nil"/>
-          <w:bottom w:space="0" w:sz="0" w:val="nil"/>
-          <w:right w:space="0" w:sz="0" w:val="nil"/>
-          <w:between w:space="0" w:sz="0" w:val="nil"/>
-        </w:pBdr>
-        <w:shd w:fill="auto" w:val="clear"/>
-        <w:ind w:left="720" w:firstLine="0"/>
-        <w:rPr>
-          <w:b w:val="1"/>
-          <w:color w:val="0000ee"/>
-          <w:u w:val="single"/>
-        </w:rPr>
-      </w:pPr>
-      <w:r>
-        <w:rPr>
-          <w:b w:val="1"/>
-          <w:rtl w:val="0"/>
-        </w:rPr>
-        <w:t xml:space="preserve">2009</w:t>
-        <w:tab/>
-      </w:r>
-      <w:hyperlink r:id="rId33">
-        <w:r>
-          <w:rPr>
-            <w:b w:val="1"/>
-            <w:color w:val="0000ee"/>
-            <w:u w:val="single"/>
-            <w:rtl w:val="0"/>
-          </w:rPr>
-          <w:t xml:space="preserve">ESAB</w:t>
-        </w:r>
-      </w:hyperlink>
-      <w:r>
-        <w:rPr>
-          <w:rtl w:val="0"/>
-        </w:rPr>
-      </w:r>
-    </w:p>
-    <w:p>
-      <w:pPr>
-        <w:pBdr>
-          <w:top w:space="0" w:sz="0" w:val="nil"/>
-          <w:left w:space="0" w:sz="0" w:val="nil"/>
-          <w:bottom w:space="0" w:sz="0" w:val="nil"/>
-          <w:right w:space="0" w:sz="0" w:val="nil"/>
-          <w:between w:space="0" w:sz="0" w:val="nil"/>
-        </w:pBdr>
-        <w:shd w:fill="auto" w:val="clear"/>
-        <w:ind w:left="1440" w:firstLine="0"/>
-        <w:rPr>
-          <w:i w:val="1"/>
-        </w:rPr>
-      </w:pPr>
-      <w:r>
-        <w:rPr>
-          <w:i w:val="1"/>
-          <w:rtl w:val="0"/>
-        </w:rPr>
-        <w:t xml:space="preserve">Administração de Redes Linux</w:t>
-      </w:r>
-    </w:p>
-    <w:p>
-      <w:pPr>
-        <w:pBdr>
-          <w:top w:space="0" w:sz="0" w:val="nil"/>
-          <w:left w:space="0" w:sz="0" w:val="nil"/>
-          <w:bottom w:space="0" w:sz="0" w:val="nil"/>
-          <w:right w:space="0" w:sz="0" w:val="nil"/>
-          <w:between w:space="0" w:sz="0" w:val="nil"/>
-        </w:pBdr>
-        <w:shd w:fill="auto" w:val="clear"/>
-        <w:ind w:left="1440" w:firstLine="0"/>
-        <w:rPr>
-          <w:i w:val="1"/>
-        </w:rPr>
-      </w:pPr>
-      <w:r>
-        <w:rPr>
-          <w:rtl w:val="0"/>
-        </w:rPr>
-      </w:r>
-    </w:p>
-    <w:p>
-      <w:pPr>
-        <w:pBdr>
-          <w:top w:space="0" w:sz="0" w:val="nil"/>
-          <w:left w:space="0" w:sz="0" w:val="nil"/>
-          <w:bottom w:space="0" w:sz="0" w:val="nil"/>
-          <w:right w:space="0" w:sz="0" w:val="nil"/>
-          <w:between w:space="0" w:sz="0" w:val="nil"/>
-        </w:pBdr>
-        <w:shd w:fill="auto" w:val="clear"/>
-        <w:ind w:left="1440" w:firstLine="0"/>
-        <w:rPr>
-          <w:b w:val="1"/>
-          <w:color w:val="0000ee"/>
-          <w:u w:val="single"/>
-        </w:rPr>
-      </w:pPr>
       <w:hyperlink r:id="rId34">
         <w:r>
           <w:rPr>
@@ -2183,30 +2047,30 @@
           <w:i w:val="1"/>
           <w:rtl w:val="0"/>
         </w:rPr>
-        <w:t xml:space="preserve">HTML</w:t>
-      </w:r>
-    </w:p>
-    <w:p>
-      <w:pPr>
-        <w:pBdr>
-          <w:top w:space="0" w:sz="0" w:val="nil"/>
-          <w:left w:space="0" w:sz="0" w:val="nil"/>
-          <w:bottom w:space="0" w:sz="0" w:val="nil"/>
-          <w:right w:space="0" w:sz="0" w:val="nil"/>
-          <w:between w:space="0" w:sz="0" w:val="nil"/>
-        </w:pBdr>
-        <w:shd w:fill="auto" w:val="clear"/>
-        <w:ind w:left="1440" w:firstLine="0"/>
-        <w:rPr>
-          <w:i w:val="1"/>
-        </w:rPr>
-      </w:pPr>
-      <w:r>
-        <w:rPr>
-          <w:i w:val="1"/>
-          <w:rtl w:val="0"/>
-        </w:rPr>
-        <w:t xml:space="preserve">Ubuntu Linux</w:t>
+        <w:t xml:space="preserve">Lógica de Programação</w:t>
+      </w:r>
+    </w:p>
+    <w:p>
+      <w:pPr>
+        <w:pBdr>
+          <w:top w:space="0" w:sz="0" w:val="nil"/>
+          <w:left w:space="0" w:sz="0" w:val="nil"/>
+          <w:bottom w:space="0" w:sz="0" w:val="nil"/>
+          <w:right w:space="0" w:sz="0" w:val="nil"/>
+          <w:between w:space="0" w:sz="0" w:val="nil"/>
+        </w:pBdr>
+        <w:shd w:fill="auto" w:val="clear"/>
+        <w:ind w:left="1440" w:firstLine="0"/>
+        <w:rPr>
+          <w:i w:val="1"/>
+        </w:rPr>
+      </w:pPr>
+      <w:r>
+        <w:rPr>
+          <w:i w:val="1"/>
+          <w:rtl w:val="0"/>
+        </w:rPr>
+        <w:t xml:space="preserve">PHP + MySQL</w:t>
       </w:r>
     </w:p>
     <w:p>
@@ -2252,10 +2116,197 @@
           <w:b w:val="1"/>
           <w:rtl w:val="0"/>
         </w:rPr>
+        <w:t xml:space="preserve">2009</w:t>
+        <w:tab/>
+      </w:r>
+      <w:hyperlink r:id="rId35">
+        <w:r>
+          <w:rPr>
+            <w:b w:val="1"/>
+            <w:color w:val="0000ee"/>
+            <w:u w:val="single"/>
+            <w:rtl w:val="0"/>
+          </w:rPr>
+          <w:t xml:space="preserve">ESAB</w:t>
+        </w:r>
+      </w:hyperlink>
+      <w:r>
+        <w:rPr>
+          <w:rtl w:val="0"/>
+        </w:rPr>
+      </w:r>
+    </w:p>
+    <w:p>
+      <w:pPr>
+        <w:pBdr>
+          <w:top w:space="0" w:sz="0" w:val="nil"/>
+          <w:left w:space="0" w:sz="0" w:val="nil"/>
+          <w:bottom w:space="0" w:sz="0" w:val="nil"/>
+          <w:right w:space="0" w:sz="0" w:val="nil"/>
+          <w:between w:space="0" w:sz="0" w:val="nil"/>
+        </w:pBdr>
+        <w:shd w:fill="auto" w:val="clear"/>
+        <w:ind w:left="1440" w:firstLine="0"/>
+        <w:rPr>
+          <w:i w:val="1"/>
+        </w:rPr>
+      </w:pPr>
+      <w:r>
+        <w:rPr>
+          <w:i w:val="1"/>
+          <w:rtl w:val="0"/>
+        </w:rPr>
+        <w:t xml:space="preserve">Administração de Redes Linux</w:t>
+      </w:r>
+    </w:p>
+    <w:p>
+      <w:pPr>
+        <w:pBdr>
+          <w:top w:space="0" w:sz="0" w:val="nil"/>
+          <w:left w:space="0" w:sz="0" w:val="nil"/>
+          <w:bottom w:space="0" w:sz="0" w:val="nil"/>
+          <w:right w:space="0" w:sz="0" w:val="nil"/>
+          <w:between w:space="0" w:sz="0" w:val="nil"/>
+        </w:pBdr>
+        <w:shd w:fill="auto" w:val="clear"/>
+        <w:ind w:left="1440" w:firstLine="0"/>
+        <w:rPr>
+          <w:i w:val="1"/>
+        </w:rPr>
+      </w:pPr>
+      <w:r>
+        <w:rPr>
+          <w:rtl w:val="0"/>
+        </w:rPr>
+      </w:r>
+    </w:p>
+    <w:p>
+      <w:pPr>
+        <w:pBdr>
+          <w:top w:space="0" w:sz="0" w:val="nil"/>
+          <w:left w:space="0" w:sz="0" w:val="nil"/>
+          <w:bottom w:space="0" w:sz="0" w:val="nil"/>
+          <w:right w:space="0" w:sz="0" w:val="nil"/>
+          <w:between w:space="0" w:sz="0" w:val="nil"/>
+        </w:pBdr>
+        <w:shd w:fill="auto" w:val="clear"/>
+        <w:ind w:left="1440" w:firstLine="0"/>
+        <w:rPr>
+          <w:b w:val="1"/>
+          <w:color w:val="0000ee"/>
+          <w:u w:val="single"/>
+        </w:rPr>
+      </w:pPr>
+      <w:hyperlink r:id="rId36">
+        <w:r>
+          <w:rPr>
+            <w:b w:val="1"/>
+            <w:color w:val="0000ee"/>
+            <w:u w:val="single"/>
+            <w:rtl w:val="0"/>
+          </w:rPr>
+          <w:t xml:space="preserve">iPED</w:t>
+        </w:r>
+      </w:hyperlink>
+      <w:r>
+        <w:rPr>
+          <w:rtl w:val="0"/>
+        </w:rPr>
+      </w:r>
+    </w:p>
+    <w:p>
+      <w:pPr>
+        <w:pBdr>
+          <w:top w:space="0" w:sz="0" w:val="nil"/>
+          <w:left w:space="0" w:sz="0" w:val="nil"/>
+          <w:bottom w:space="0" w:sz="0" w:val="nil"/>
+          <w:right w:space="0" w:sz="0" w:val="nil"/>
+          <w:between w:space="0" w:sz="0" w:val="nil"/>
+        </w:pBdr>
+        <w:shd w:fill="auto" w:val="clear"/>
+        <w:ind w:left="1440" w:firstLine="0"/>
+        <w:rPr>
+          <w:i w:val="1"/>
+        </w:rPr>
+      </w:pPr>
+      <w:r>
+        <w:rPr>
+          <w:i w:val="1"/>
+          <w:rtl w:val="0"/>
+        </w:rPr>
+        <w:t xml:space="preserve">HTML</w:t>
+      </w:r>
+    </w:p>
+    <w:p>
+      <w:pPr>
+        <w:pBdr>
+          <w:top w:space="0" w:sz="0" w:val="nil"/>
+          <w:left w:space="0" w:sz="0" w:val="nil"/>
+          <w:bottom w:space="0" w:sz="0" w:val="nil"/>
+          <w:right w:space="0" w:sz="0" w:val="nil"/>
+          <w:between w:space="0" w:sz="0" w:val="nil"/>
+        </w:pBdr>
+        <w:shd w:fill="auto" w:val="clear"/>
+        <w:ind w:left="1440" w:firstLine="0"/>
+        <w:rPr>
+          <w:i w:val="1"/>
+        </w:rPr>
+      </w:pPr>
+      <w:r>
+        <w:rPr>
+          <w:i w:val="1"/>
+          <w:rtl w:val="0"/>
+        </w:rPr>
+        <w:t xml:space="preserve">Ubuntu Linux</w:t>
+      </w:r>
+    </w:p>
+    <w:p>
+      <w:pPr>
+        <w:pBdr>
+          <w:top w:space="0" w:sz="0" w:val="nil"/>
+          <w:left w:space="0" w:sz="0" w:val="nil"/>
+          <w:bottom w:space="0" w:sz="0" w:val="nil"/>
+          <w:right w:space="0" w:sz="0" w:val="nil"/>
+          <w:between w:space="0" w:sz="0" w:val="nil"/>
+        </w:pBdr>
+        <w:shd w:fill="auto" w:val="clear"/>
+        <w:ind w:left="1440" w:firstLine="0"/>
+        <w:rPr>
+          <w:i w:val="1"/>
+        </w:rPr>
+      </w:pPr>
+      <w:r>
+        <w:rPr>
+          <w:rtl w:val="0"/>
+        </w:rPr>
+      </w:r>
+    </w:p>
+    <w:p>
+      <w:pPr>
+        <w:pBdr>
+          <w:top w:space="0" w:sz="0" w:val="nil"/>
+          <w:left w:space="0" w:sz="0" w:val="nil"/>
+          <w:bottom w:space="0" w:sz="0" w:val="nil"/>
+          <w:right w:space="0" w:sz="0" w:val="nil"/>
+          <w:between w:space="0" w:sz="0" w:val="nil"/>
+        </w:pBdr>
+        <w:shd w:fill="auto" w:val="clear"/>
+        <w:ind w:left="720" w:firstLine="0"/>
+        <w:rPr>
+          <w:b w:val="1"/>
+          <w:color w:val="0000ee"/>
+          <w:u w:val="single"/>
+        </w:rPr>
+      </w:pPr>
+      <w:r>
+        <w:rPr>
+          <w:b w:val="1"/>
+          <w:rtl w:val="0"/>
+        </w:rPr>
         <w:t xml:space="preserve">2007</w:t>
         <w:tab/>
       </w:r>
-      <w:hyperlink r:id="rId35">
+      <w:hyperlink r:id="rId37">
         <w:r>
           <w:rPr>
             <w:b w:val="1"/>
@@ -2333,7 +2384,7 @@
           <w:u w:val="single"/>
         </w:rPr>
       </w:pPr>
-      <w:hyperlink r:id="rId36">
+      <w:hyperlink r:id="rId38">
         <w:r>
           <w:rPr>
             <w:b w:val="1"/>
@@ -2419,7 +2470,7 @@
         <w:t xml:space="preserve">2006</w:t>
         <w:tab/>
       </w:r>
-      <w:hyperlink r:id="rId37">
+      <w:hyperlink r:id="rId39">
         <w:r>
           <w:rPr>
             <w:b w:val="1"/>
@@ -2597,7 +2648,7 @@
         <w:t xml:space="preserve">2005</w:t>
         <w:tab/>
       </w:r>
-      <w:hyperlink r:id="rId38">
+      <w:hyperlink r:id="rId40">
         <w:r>
           <w:rPr>
             <w:b w:val="1"/>
@@ -2729,7 +2780,7 @@
         <w:t xml:space="preserve">2001</w:t>
         <w:tab/>
       </w:r>
-      <w:hyperlink r:id="rId39">
+      <w:hyperlink r:id="rId41">
         <w:r>
           <w:rPr>
             <w:b w:val="1"/>
@@ -2815,7 +2866,7 @@
         <w:t xml:space="preserve">1999</w:t>
         <w:tab/>
       </w:r>
-      <w:hyperlink r:id="rId40">
+      <w:hyperlink r:id="rId42">
         <w:r>
           <w:rPr>
             <w:b w:val="1"/>

</xml_diff>

<commit_message>
Inclusão de mais um curso na lista de 2020
</commit_message>
<xml_diff>
--- a/RafaelPassosGuimaraes.docx
+++ b/RafaelPassosGuimaraes.docx
@@ -1692,7 +1692,6 @@
           <w:between w:space="0" w:sz="0" w:val="nil"/>
         </w:pBdr>
         <w:shd w:fill="auto" w:val="clear"/>
-        <w:ind w:firstLine="720"/>
         <w:rPr>
           <w:b w:val="1"/>
           <w:color w:val="0000ee"/>
@@ -1704,10 +1703,114 @@
           <w:b w:val="1"/>
           <w:rtl w:val="0"/>
         </w:rPr>
+        <w:tab/>
+        <w:tab/>
+      </w:r>
+      <w:hyperlink r:id="rId32">
+        <w:r>
+          <w:rPr>
+            <w:b w:val="1"/>
+            <w:color w:val="1155cc"/>
+            <w:u w:val="single"/>
+            <w:rtl w:val="0"/>
+          </w:rPr>
+          <w:t xml:space="preserve">uDemy</w:t>
+        </w:r>
+      </w:hyperlink>
+      <w:r>
+        <w:rPr>
+          <w:rtl w:val="0"/>
+        </w:rPr>
+      </w:r>
+    </w:p>
+    <w:p>
+      <w:pPr>
+        <w:pBdr>
+          <w:top w:space="0" w:sz="0" w:val="nil"/>
+          <w:left w:space="0" w:sz="0" w:val="nil"/>
+          <w:bottom w:space="0" w:sz="0" w:val="nil"/>
+          <w:right w:space="0" w:sz="0" w:val="nil"/>
+          <w:between w:space="0" w:sz="0" w:val="nil"/>
+        </w:pBdr>
+        <w:shd w:fill="auto" w:val="clear"/>
+        <w:rPr/>
+      </w:pPr>
+      <w:r>
+        <w:rPr>
+          <w:rtl w:val="0"/>
+        </w:rPr>
+        <w:tab/>
+        <w:tab/>
+      </w:r>
+      <w:r>
+        <w:rPr>
+          <w:i w:val="1"/>
+          <w:rtl w:val="0"/>
+        </w:rPr>
+        <w:t xml:space="preserve">Linux - Da migração a administração do sistema operacional - </w:t>
+      </w:r>
+      <w:hyperlink r:id="rId33">
+        <w:r>
+          <w:rPr>
+            <w:color w:val="1155cc"/>
+            <w:u w:val="single"/>
+            <w:rtl w:val="0"/>
+          </w:rPr>
+          <w:t xml:space="preserve">Certificado</w:t>
+        </w:r>
+      </w:hyperlink>
+      <w:r>
+        <w:rPr>
+          <w:rtl w:val="0"/>
+        </w:rPr>
+      </w:r>
+    </w:p>
+    <w:p>
+      <w:pPr>
+        <w:pBdr>
+          <w:top w:space="0" w:sz="0" w:val="nil"/>
+          <w:left w:space="0" w:sz="0" w:val="nil"/>
+          <w:bottom w:space="0" w:sz="0" w:val="nil"/>
+          <w:right w:space="0" w:sz="0" w:val="nil"/>
+          <w:between w:space="0" w:sz="0" w:val="nil"/>
+        </w:pBdr>
+        <w:shd w:fill="auto" w:val="clear"/>
+        <w:rPr>
+          <w:b w:val="1"/>
+        </w:rPr>
+      </w:pPr>
+      <w:r>
+        <w:rPr>
+          <w:rtl w:val="0"/>
+        </w:rPr>
+      </w:r>
+    </w:p>
+    <w:p>
+      <w:pPr>
+        <w:pBdr>
+          <w:top w:space="0" w:sz="0" w:val="nil"/>
+          <w:left w:space="0" w:sz="0" w:val="nil"/>
+          <w:bottom w:space="0" w:sz="0" w:val="nil"/>
+          <w:right w:space="0" w:sz="0" w:val="nil"/>
+          <w:between w:space="0" w:sz="0" w:val="nil"/>
+        </w:pBdr>
+        <w:shd w:fill="auto" w:val="clear"/>
+        <w:ind w:firstLine="720"/>
+        <w:rPr>
+          <w:b w:val="1"/>
+          <w:color w:val="0000ee"/>
+          <w:u w:val="single"/>
+        </w:rPr>
+      </w:pPr>
+      <w:r>
+        <w:rPr>
+          <w:b w:val="1"/>
+          <w:rtl w:val="0"/>
+        </w:rPr>
         <w:t xml:space="preserve">2015</w:t>
         <w:tab/>
       </w:r>
-      <w:hyperlink r:id="rId32">
+      <w:hyperlink r:id="rId34">
         <w:r>
           <w:rPr>
             <w:b w:val="1"/>
@@ -1795,7 +1898,7 @@
         <w:t xml:space="preserve">2011</w:t>
         <w:tab/>
       </w:r>
-      <w:hyperlink r:id="rId33">
+      <w:hyperlink r:id="rId35">
         <w:r>
           <w:rPr>
             <w:b w:val="1"/>
@@ -1976,25 +2079,6 @@
           <w:between w:space="0" w:sz="0" w:val="nil"/>
         </w:pBdr>
         <w:shd w:fill="auto" w:val="clear"/>
-        <w:ind w:left="1440" w:firstLine="0"/>
-        <w:rPr/>
-      </w:pPr>
-      <w:r>
-        <w:rPr>
-          <w:rtl w:val="0"/>
-        </w:rPr>
-      </w:r>
-    </w:p>
-    <w:p>
-      <w:pPr>
-        <w:pBdr>
-          <w:top w:space="0" w:sz="0" w:val="nil"/>
-          <w:left w:space="0" w:sz="0" w:val="nil"/>
-          <w:bottom w:space="0" w:sz="0" w:val="nil"/>
-          <w:right w:space="0" w:sz="0" w:val="nil"/>
-          <w:between w:space="0" w:sz="0" w:val="nil"/>
-        </w:pBdr>
-        <w:shd w:fill="auto" w:val="clear"/>
         <w:ind w:left="720" w:firstLine="0"/>
         <w:rPr>
           <w:b w:val="1"/>
@@ -2010,193 +2094,6 @@
         <w:t xml:space="preserve">2010</w:t>
         <w:tab/>
       </w:r>
-      <w:hyperlink r:id="rId34">
-        <w:r>
-          <w:rPr>
-            <w:b w:val="1"/>
-            <w:color w:val="0000ee"/>
-            <w:u w:val="single"/>
-            <w:rtl w:val="0"/>
-          </w:rPr>
-          <w:t xml:space="preserve">iPED</w:t>
-        </w:r>
-      </w:hyperlink>
-      <w:r>
-        <w:rPr>
-          <w:rtl w:val="0"/>
-        </w:rPr>
-      </w:r>
-    </w:p>
-    <w:p>
-      <w:pPr>
-        <w:pBdr>
-          <w:top w:space="0" w:sz="0" w:val="nil"/>
-          <w:left w:space="0" w:sz="0" w:val="nil"/>
-          <w:bottom w:space="0" w:sz="0" w:val="nil"/>
-          <w:right w:space="0" w:sz="0" w:val="nil"/>
-          <w:between w:space="0" w:sz="0" w:val="nil"/>
-        </w:pBdr>
-        <w:shd w:fill="auto" w:val="clear"/>
-        <w:ind w:left="1440" w:firstLine="0"/>
-        <w:rPr>
-          <w:i w:val="1"/>
-        </w:rPr>
-      </w:pPr>
-      <w:r>
-        <w:rPr>
-          <w:i w:val="1"/>
-          <w:rtl w:val="0"/>
-        </w:rPr>
-        <w:t xml:space="preserve">Lógica de Programação</w:t>
-      </w:r>
-    </w:p>
-    <w:p>
-      <w:pPr>
-        <w:pBdr>
-          <w:top w:space="0" w:sz="0" w:val="nil"/>
-          <w:left w:space="0" w:sz="0" w:val="nil"/>
-          <w:bottom w:space="0" w:sz="0" w:val="nil"/>
-          <w:right w:space="0" w:sz="0" w:val="nil"/>
-          <w:between w:space="0" w:sz="0" w:val="nil"/>
-        </w:pBdr>
-        <w:shd w:fill="auto" w:val="clear"/>
-        <w:ind w:left="1440" w:firstLine="0"/>
-        <w:rPr>
-          <w:i w:val="1"/>
-        </w:rPr>
-      </w:pPr>
-      <w:r>
-        <w:rPr>
-          <w:i w:val="1"/>
-          <w:rtl w:val="0"/>
-        </w:rPr>
-        <w:t xml:space="preserve">PHP + MySQL</w:t>
-      </w:r>
-    </w:p>
-    <w:p>
-      <w:pPr>
-        <w:pBdr>
-          <w:top w:space="0" w:sz="0" w:val="nil"/>
-          <w:left w:space="0" w:sz="0" w:val="nil"/>
-          <w:bottom w:space="0" w:sz="0" w:val="nil"/>
-          <w:right w:space="0" w:sz="0" w:val="nil"/>
-          <w:between w:space="0" w:sz="0" w:val="nil"/>
-        </w:pBdr>
-        <w:shd w:fill="auto" w:val="clear"/>
-        <w:ind w:left="1440" w:firstLine="0"/>
-        <w:rPr>
-          <w:i w:val="1"/>
-        </w:rPr>
-      </w:pPr>
-      <w:r>
-        <w:rPr>
-          <w:rtl w:val="0"/>
-        </w:rPr>
-      </w:r>
-    </w:p>
-    <w:p>
-      <w:pPr>
-        <w:pBdr>
-          <w:top w:space="0" w:sz="0" w:val="nil"/>
-          <w:left w:space="0" w:sz="0" w:val="nil"/>
-          <w:bottom w:space="0" w:sz="0" w:val="nil"/>
-          <w:right w:space="0" w:sz="0" w:val="nil"/>
-          <w:between w:space="0" w:sz="0" w:val="nil"/>
-        </w:pBdr>
-        <w:shd w:fill="auto" w:val="clear"/>
-        <w:ind w:left="720" w:firstLine="0"/>
-        <w:rPr>
-          <w:b w:val="1"/>
-          <w:color w:val="0000ee"/>
-          <w:u w:val="single"/>
-        </w:rPr>
-      </w:pPr>
-      <w:r>
-        <w:rPr>
-          <w:b w:val="1"/>
-          <w:rtl w:val="0"/>
-        </w:rPr>
-        <w:t xml:space="preserve">2009</w:t>
-        <w:tab/>
-      </w:r>
-      <w:hyperlink r:id="rId35">
-        <w:r>
-          <w:rPr>
-            <w:b w:val="1"/>
-            <w:color w:val="0000ee"/>
-            <w:u w:val="single"/>
-            <w:rtl w:val="0"/>
-          </w:rPr>
-          <w:t xml:space="preserve">ESAB</w:t>
-        </w:r>
-      </w:hyperlink>
-      <w:r>
-        <w:rPr>
-          <w:rtl w:val="0"/>
-        </w:rPr>
-      </w:r>
-    </w:p>
-    <w:p>
-      <w:pPr>
-        <w:pBdr>
-          <w:top w:space="0" w:sz="0" w:val="nil"/>
-          <w:left w:space="0" w:sz="0" w:val="nil"/>
-          <w:bottom w:space="0" w:sz="0" w:val="nil"/>
-          <w:right w:space="0" w:sz="0" w:val="nil"/>
-          <w:between w:space="0" w:sz="0" w:val="nil"/>
-        </w:pBdr>
-        <w:shd w:fill="auto" w:val="clear"/>
-        <w:ind w:left="1440" w:firstLine="0"/>
-        <w:rPr>
-          <w:i w:val="1"/>
-        </w:rPr>
-      </w:pPr>
-      <w:r>
-        <w:rPr>
-          <w:i w:val="1"/>
-          <w:rtl w:val="0"/>
-        </w:rPr>
-        <w:t xml:space="preserve">Administração de Redes Linux</w:t>
-      </w:r>
-    </w:p>
-    <w:p>
-      <w:pPr>
-        <w:pBdr>
-          <w:top w:space="0" w:sz="0" w:val="nil"/>
-          <w:left w:space="0" w:sz="0" w:val="nil"/>
-          <w:bottom w:space="0" w:sz="0" w:val="nil"/>
-          <w:right w:space="0" w:sz="0" w:val="nil"/>
-          <w:between w:space="0" w:sz="0" w:val="nil"/>
-        </w:pBdr>
-        <w:shd w:fill="auto" w:val="clear"/>
-        <w:ind w:left="1440" w:firstLine="0"/>
-        <w:rPr>
-          <w:i w:val="1"/>
-        </w:rPr>
-      </w:pPr>
-      <w:r>
-        <w:rPr>
-          <w:rtl w:val="0"/>
-        </w:rPr>
-      </w:r>
-    </w:p>
-    <w:p>
-      <w:pPr>
-        <w:pBdr>
-          <w:top w:space="0" w:sz="0" w:val="nil"/>
-          <w:left w:space="0" w:sz="0" w:val="nil"/>
-          <w:bottom w:space="0" w:sz="0" w:val="nil"/>
-          <w:right w:space="0" w:sz="0" w:val="nil"/>
-          <w:between w:space="0" w:sz="0" w:val="nil"/>
-        </w:pBdr>
-        <w:shd w:fill="auto" w:val="clear"/>
-        <w:ind w:left="1440" w:firstLine="0"/>
-        <w:rPr>
-          <w:b w:val="1"/>
-          <w:color w:val="0000ee"/>
-          <w:u w:val="single"/>
-        </w:rPr>
-      </w:pPr>
       <w:hyperlink r:id="rId36">
         <w:r>
           <w:rPr>
@@ -2234,30 +2131,30 @@
           <w:i w:val="1"/>
           <w:rtl w:val="0"/>
         </w:rPr>
-        <w:t xml:space="preserve">HTML</w:t>
-      </w:r>
-    </w:p>
-    <w:p>
-      <w:pPr>
-        <w:pBdr>
-          <w:top w:space="0" w:sz="0" w:val="nil"/>
-          <w:left w:space="0" w:sz="0" w:val="nil"/>
-          <w:bottom w:space="0" w:sz="0" w:val="nil"/>
-          <w:right w:space="0" w:sz="0" w:val="nil"/>
-          <w:between w:space="0" w:sz="0" w:val="nil"/>
-        </w:pBdr>
-        <w:shd w:fill="auto" w:val="clear"/>
-        <w:ind w:left="1440" w:firstLine="0"/>
-        <w:rPr>
-          <w:i w:val="1"/>
-        </w:rPr>
-      </w:pPr>
-      <w:r>
-        <w:rPr>
-          <w:i w:val="1"/>
-          <w:rtl w:val="0"/>
-        </w:rPr>
-        <w:t xml:space="preserve">Ubuntu Linux</w:t>
+        <w:t xml:space="preserve">Lógica de Programação</w:t>
+      </w:r>
+    </w:p>
+    <w:p>
+      <w:pPr>
+        <w:pBdr>
+          <w:top w:space="0" w:sz="0" w:val="nil"/>
+          <w:left w:space="0" w:sz="0" w:val="nil"/>
+          <w:bottom w:space="0" w:sz="0" w:val="nil"/>
+          <w:right w:space="0" w:sz="0" w:val="nil"/>
+          <w:between w:space="0" w:sz="0" w:val="nil"/>
+        </w:pBdr>
+        <w:shd w:fill="auto" w:val="clear"/>
+        <w:ind w:left="1440" w:firstLine="0"/>
+        <w:rPr>
+          <w:i w:val="1"/>
+        </w:rPr>
+      </w:pPr>
+      <w:r>
+        <w:rPr>
+          <w:i w:val="1"/>
+          <w:rtl w:val="0"/>
+        </w:rPr>
+        <w:t xml:space="preserve">PHP + MySQL</w:t>
       </w:r>
     </w:p>
     <w:p>
@@ -2303,10 +2200,197 @@
           <w:b w:val="1"/>
           <w:rtl w:val="0"/>
         </w:rPr>
+        <w:t xml:space="preserve">2009</w:t>
+        <w:tab/>
+      </w:r>
+      <w:hyperlink r:id="rId37">
+        <w:r>
+          <w:rPr>
+            <w:b w:val="1"/>
+            <w:color w:val="0000ee"/>
+            <w:u w:val="single"/>
+            <w:rtl w:val="0"/>
+          </w:rPr>
+          <w:t xml:space="preserve">ESAB</w:t>
+        </w:r>
+      </w:hyperlink>
+      <w:r>
+        <w:rPr>
+          <w:rtl w:val="0"/>
+        </w:rPr>
+      </w:r>
+    </w:p>
+    <w:p>
+      <w:pPr>
+        <w:pBdr>
+          <w:top w:space="0" w:sz="0" w:val="nil"/>
+          <w:left w:space="0" w:sz="0" w:val="nil"/>
+          <w:bottom w:space="0" w:sz="0" w:val="nil"/>
+          <w:right w:space="0" w:sz="0" w:val="nil"/>
+          <w:between w:space="0" w:sz="0" w:val="nil"/>
+        </w:pBdr>
+        <w:shd w:fill="auto" w:val="clear"/>
+        <w:ind w:left="1440" w:firstLine="0"/>
+        <w:rPr>
+          <w:i w:val="1"/>
+        </w:rPr>
+      </w:pPr>
+      <w:r>
+        <w:rPr>
+          <w:i w:val="1"/>
+          <w:rtl w:val="0"/>
+        </w:rPr>
+        <w:t xml:space="preserve">Administração de Redes Linux</w:t>
+      </w:r>
+    </w:p>
+    <w:p>
+      <w:pPr>
+        <w:pBdr>
+          <w:top w:space="0" w:sz="0" w:val="nil"/>
+          <w:left w:space="0" w:sz="0" w:val="nil"/>
+          <w:bottom w:space="0" w:sz="0" w:val="nil"/>
+          <w:right w:space="0" w:sz="0" w:val="nil"/>
+          <w:between w:space="0" w:sz="0" w:val="nil"/>
+        </w:pBdr>
+        <w:shd w:fill="auto" w:val="clear"/>
+        <w:ind w:left="1440" w:firstLine="0"/>
+        <w:rPr>
+          <w:i w:val="1"/>
+        </w:rPr>
+      </w:pPr>
+      <w:r>
+        <w:rPr>
+          <w:rtl w:val="0"/>
+        </w:rPr>
+      </w:r>
+    </w:p>
+    <w:p>
+      <w:pPr>
+        <w:pBdr>
+          <w:top w:space="0" w:sz="0" w:val="nil"/>
+          <w:left w:space="0" w:sz="0" w:val="nil"/>
+          <w:bottom w:space="0" w:sz="0" w:val="nil"/>
+          <w:right w:space="0" w:sz="0" w:val="nil"/>
+          <w:between w:space="0" w:sz="0" w:val="nil"/>
+        </w:pBdr>
+        <w:shd w:fill="auto" w:val="clear"/>
+        <w:ind w:left="1440" w:firstLine="0"/>
+        <w:rPr>
+          <w:b w:val="1"/>
+          <w:color w:val="0000ee"/>
+          <w:u w:val="single"/>
+        </w:rPr>
+      </w:pPr>
+      <w:hyperlink r:id="rId38">
+        <w:r>
+          <w:rPr>
+            <w:b w:val="1"/>
+            <w:color w:val="0000ee"/>
+            <w:u w:val="single"/>
+            <w:rtl w:val="0"/>
+          </w:rPr>
+          <w:t xml:space="preserve">iPED</w:t>
+        </w:r>
+      </w:hyperlink>
+      <w:r>
+        <w:rPr>
+          <w:rtl w:val="0"/>
+        </w:rPr>
+      </w:r>
+    </w:p>
+    <w:p>
+      <w:pPr>
+        <w:pBdr>
+          <w:top w:space="0" w:sz="0" w:val="nil"/>
+          <w:left w:space="0" w:sz="0" w:val="nil"/>
+          <w:bottom w:space="0" w:sz="0" w:val="nil"/>
+          <w:right w:space="0" w:sz="0" w:val="nil"/>
+          <w:between w:space="0" w:sz="0" w:val="nil"/>
+        </w:pBdr>
+        <w:shd w:fill="auto" w:val="clear"/>
+        <w:ind w:left="1440" w:firstLine="0"/>
+        <w:rPr>
+          <w:i w:val="1"/>
+        </w:rPr>
+      </w:pPr>
+      <w:r>
+        <w:rPr>
+          <w:i w:val="1"/>
+          <w:rtl w:val="0"/>
+        </w:rPr>
+        <w:t xml:space="preserve">HTML</w:t>
+      </w:r>
+    </w:p>
+    <w:p>
+      <w:pPr>
+        <w:pBdr>
+          <w:top w:space="0" w:sz="0" w:val="nil"/>
+          <w:left w:space="0" w:sz="0" w:val="nil"/>
+          <w:bottom w:space="0" w:sz="0" w:val="nil"/>
+          <w:right w:space="0" w:sz="0" w:val="nil"/>
+          <w:between w:space="0" w:sz="0" w:val="nil"/>
+        </w:pBdr>
+        <w:shd w:fill="auto" w:val="clear"/>
+        <w:ind w:left="1440" w:firstLine="0"/>
+        <w:rPr>
+          <w:i w:val="1"/>
+        </w:rPr>
+      </w:pPr>
+      <w:r>
+        <w:rPr>
+          <w:i w:val="1"/>
+          <w:rtl w:val="0"/>
+        </w:rPr>
+        <w:t xml:space="preserve">Ubuntu Linux</w:t>
+      </w:r>
+    </w:p>
+    <w:p>
+      <w:pPr>
+        <w:pBdr>
+          <w:top w:space="0" w:sz="0" w:val="nil"/>
+          <w:left w:space="0" w:sz="0" w:val="nil"/>
+          <w:bottom w:space="0" w:sz="0" w:val="nil"/>
+          <w:right w:space="0" w:sz="0" w:val="nil"/>
+          <w:between w:space="0" w:sz="0" w:val="nil"/>
+        </w:pBdr>
+        <w:shd w:fill="auto" w:val="clear"/>
+        <w:ind w:left="1440" w:firstLine="0"/>
+        <w:rPr>
+          <w:i w:val="1"/>
+        </w:rPr>
+      </w:pPr>
+      <w:r>
+        <w:rPr>
+          <w:rtl w:val="0"/>
+        </w:rPr>
+      </w:r>
+    </w:p>
+    <w:p>
+      <w:pPr>
+        <w:pBdr>
+          <w:top w:space="0" w:sz="0" w:val="nil"/>
+          <w:left w:space="0" w:sz="0" w:val="nil"/>
+          <w:bottom w:space="0" w:sz="0" w:val="nil"/>
+          <w:right w:space="0" w:sz="0" w:val="nil"/>
+          <w:between w:space="0" w:sz="0" w:val="nil"/>
+        </w:pBdr>
+        <w:shd w:fill="auto" w:val="clear"/>
+        <w:ind w:left="720" w:firstLine="0"/>
+        <w:rPr>
+          <w:b w:val="1"/>
+          <w:color w:val="0000ee"/>
+          <w:u w:val="single"/>
+        </w:rPr>
+      </w:pPr>
+      <w:r>
+        <w:rPr>
+          <w:b w:val="1"/>
+          <w:rtl w:val="0"/>
+        </w:rPr>
         <w:t xml:space="preserve">2007</w:t>
         <w:tab/>
       </w:r>
-      <w:hyperlink r:id="rId37">
+      <w:hyperlink r:id="rId39">
         <w:r>
           <w:rPr>
             <w:b w:val="1"/>
@@ -2384,7 +2468,7 @@
           <w:u w:val="single"/>
         </w:rPr>
       </w:pPr>
-      <w:hyperlink r:id="rId38">
+      <w:hyperlink r:id="rId40">
         <w:r>
           <w:rPr>
             <w:b w:val="1"/>
@@ -2470,7 +2554,7 @@
         <w:t xml:space="preserve">2006</w:t>
         <w:tab/>
       </w:r>
-      <w:hyperlink r:id="rId39">
+      <w:hyperlink r:id="rId41">
         <w:r>
           <w:rPr>
             <w:b w:val="1"/>
@@ -2648,7 +2732,7 @@
         <w:t xml:space="preserve">2005</w:t>
         <w:tab/>
       </w:r>
-      <w:hyperlink r:id="rId40">
+      <w:hyperlink r:id="rId42">
         <w:r>
           <w:rPr>
             <w:b w:val="1"/>
@@ -2780,7 +2864,7 @@
         <w:t xml:space="preserve">2001</w:t>
         <w:tab/>
       </w:r>
-      <w:hyperlink r:id="rId41">
+      <w:hyperlink r:id="rId43">
         <w:r>
           <w:rPr>
             <w:b w:val="1"/>
@@ -2866,7 +2950,7 @@
         <w:t xml:space="preserve">1999</w:t>
         <w:tab/>
       </w:r>
-      <w:hyperlink r:id="rId42">
+      <w:hyperlink r:id="rId44">
         <w:r>
           <w:rPr>
             <w:b w:val="1"/>

</xml_diff>

<commit_message>
Inclusão de novos cursos no curriculo
</commit_message>
<xml_diff>
--- a/RafaelPassosGuimaraes.docx
+++ b/RafaelPassosGuimaraes.docx
@@ -1005,6 +1005,149 @@
     </w:p>
     <w:p>
       <w:pPr>
+        <w:ind w:firstLine="720"/>
+        <w:rPr>
+          <w:b w:val="1"/>
+          <w:sz w:val="26"/>
+          <w:szCs w:val="26"/>
+        </w:rPr>
+      </w:pPr>
+      <w:r>
+        <w:rPr>
+          <w:b w:val="1"/>
+          <w:rtl w:val="0"/>
+        </w:rPr>
+        <w:t xml:space="preserve">2021</w:t>
+        <w:tab/>
+      </w:r>
+      <w:hyperlink r:id="rId18">
+        <w:r>
+          <w:rPr>
+            <w:b w:val="1"/>
+            <w:color w:val="0000ee"/>
+            <w:u w:val="single"/>
+            <w:rtl w:val="0"/>
+          </w:rPr>
+          <w:t xml:space="preserve">Digital Innovation One</w:t>
+        </w:r>
+      </w:hyperlink>
+      <w:r>
+        <w:rPr>
+          <w:rtl w:val="0"/>
+        </w:rPr>
+      </w:r>
+    </w:p>
+    <w:p>
+      <w:pPr>
+        <w:pBdr>
+          <w:top w:space="0" w:sz="0" w:val="nil"/>
+          <w:left w:space="0" w:sz="0" w:val="nil"/>
+          <w:bottom w:space="0" w:sz="0" w:val="nil"/>
+          <w:right w:space="0" w:sz="0" w:val="nil"/>
+          <w:between w:space="0" w:sz="0" w:val="nil"/>
+        </w:pBdr>
+        <w:shd w:fill="auto" w:val="clear"/>
+        <w:rPr/>
+      </w:pPr>
+      <w:r>
+        <w:rPr>
+          <w:b w:val="1"/>
+          <w:sz w:val="26"/>
+          <w:szCs w:val="26"/>
+          <w:rtl w:val="0"/>
+        </w:rPr>
+        <w:tab/>
+        <w:tab/>
+      </w:r>
+      <w:r>
+        <w:rPr>
+          <w:i w:val="1"/>
+          <w:rtl w:val="0"/>
+        </w:rPr>
+        <w:t xml:space="preserve">Fundamentos de Arquitetura de Sistemas - </w:t>
+      </w:r>
+      <w:hyperlink r:id="rId19">
+        <w:r>
+          <w:rPr>
+            <w:color w:val="1155cc"/>
+            <w:u w:val="single"/>
+            <w:rtl w:val="0"/>
+          </w:rPr>
+          <w:t xml:space="preserve">Certificado C89F8724</w:t>
+        </w:r>
+      </w:hyperlink>
+      <w:r>
+        <w:rPr>
+          <w:rtl w:val="0"/>
+        </w:rPr>
+      </w:r>
+    </w:p>
+    <w:p>
+      <w:pPr>
+        <w:pBdr>
+          <w:top w:space="0" w:sz="0" w:val="nil"/>
+          <w:left w:space="0" w:sz="0" w:val="nil"/>
+          <w:bottom w:space="0" w:sz="0" w:val="nil"/>
+          <w:right w:space="0" w:sz="0" w:val="nil"/>
+          <w:between w:space="0" w:sz="0" w:val="nil"/>
+        </w:pBdr>
+        <w:shd w:fill="auto" w:val="clear"/>
+        <w:rPr/>
+      </w:pPr>
+      <w:r>
+        <w:rPr>
+          <w:rtl w:val="0"/>
+        </w:rPr>
+        <w:tab/>
+        <w:tab/>
+      </w:r>
+      <w:r>
+        <w:rPr>
+          <w:i w:val="1"/>
+          <w:rtl w:val="0"/>
+        </w:rPr>
+        <w:t xml:space="preserve">Introdução ao Git e ao GitHub - </w:t>
+      </w:r>
+      <w:hyperlink r:id="rId20">
+        <w:r>
+          <w:rPr>
+            <w:color w:val="1155cc"/>
+            <w:u w:val="single"/>
+            <w:rtl w:val="0"/>
+          </w:rPr>
+          <w:t xml:space="preserve">Certificado 89DF6A42</w:t>
+        </w:r>
+      </w:hyperlink>
+      <w:r>
+        <w:rPr>
+          <w:rtl w:val="0"/>
+        </w:rPr>
+      </w:r>
+    </w:p>
+    <w:p>
+      <w:pPr>
+        <w:pBdr>
+          <w:top w:space="0" w:sz="0" w:val="nil"/>
+          <w:left w:space="0" w:sz="0" w:val="nil"/>
+          <w:bottom w:space="0" w:sz="0" w:val="nil"/>
+          <w:right w:space="0" w:sz="0" w:val="nil"/>
+          <w:between w:space="0" w:sz="0" w:val="nil"/>
+        </w:pBdr>
+        <w:shd w:fill="auto" w:val="clear"/>
+        <w:rPr>
+          <w:b w:val="1"/>
+          <w:sz w:val="26"/>
+          <w:szCs w:val="26"/>
+        </w:rPr>
+      </w:pPr>
+      <w:r>
+        <w:rPr>
+          <w:rtl w:val="0"/>
+        </w:rPr>
+      </w:r>
+    </w:p>
+    <w:p>
+      <w:pPr>
         <w:pBdr>
           <w:top w:space="0" w:sz="0" w:val="nil"/>
           <w:left w:space="0" w:sz="0" w:val="nil"/>
@@ -1028,7 +1171,7 @@
         <w:t xml:space="preserve">2020</w:t>
         <w:tab/>
       </w:r>
-      <w:hyperlink r:id="rId18">
+      <w:hyperlink r:id="rId21">
         <w:r>
           <w:rPr>
             <w:b w:val="1"/>
@@ -1074,7 +1217,7 @@
         </w:rPr>
         <w:t xml:space="preserve"> - </w:t>
       </w:r>
-      <w:hyperlink r:id="rId19">
+      <w:hyperlink r:id="rId22">
         <w:r>
           <w:rPr>
             <w:color w:val="0000ee"/>
@@ -1119,7 +1262,7 @@
         </w:rPr>
         <w:t xml:space="preserve"> - </w:t>
       </w:r>
-      <w:hyperlink r:id="rId20">
+      <w:hyperlink r:id="rId23">
         <w:r>
           <w:rPr>
             <w:color w:val="0000ee"/>
@@ -1164,7 +1307,7 @@
         </w:rPr>
         <w:t xml:space="preserve"> - </w:t>
       </w:r>
-      <w:hyperlink r:id="rId21">
+      <w:hyperlink r:id="rId24">
         <w:r>
           <w:rPr>
             <w:color w:val="0000ee"/>
@@ -1209,7 +1352,7 @@
         </w:rPr>
         <w:t xml:space="preserve"> - </w:t>
       </w:r>
-      <w:hyperlink r:id="rId22">
+      <w:hyperlink r:id="rId25">
         <w:r>
           <w:rPr>
             <w:color w:val="0000ee"/>
@@ -1254,7 +1397,7 @@
         </w:rPr>
         <w:t xml:space="preserve"> - </w:t>
       </w:r>
-      <w:hyperlink r:id="rId23">
+      <w:hyperlink r:id="rId26">
         <w:r>
           <w:rPr>
             <w:color w:val="0000ee"/>
@@ -1299,7 +1442,7 @@
         </w:rPr>
         <w:t xml:space="preserve"> - </w:t>
       </w:r>
-      <w:hyperlink r:id="rId24">
+      <w:hyperlink r:id="rId27">
         <w:r>
           <w:rPr>
             <w:color w:val="0000ee"/>
@@ -1344,7 +1487,7 @@
         </w:rPr>
         <w:t xml:space="preserve"> - </w:t>
       </w:r>
-      <w:hyperlink r:id="rId25">
+      <w:hyperlink r:id="rId28">
         <w:r>
           <w:rPr>
             <w:color w:val="0000ee"/>
@@ -1389,7 +1532,7 @@
         </w:rPr>
         <w:t xml:space="preserve"> - </w:t>
       </w:r>
-      <w:hyperlink r:id="rId26">
+      <w:hyperlink r:id="rId29">
         <w:r>
           <w:rPr>
             <w:color w:val="0000ee"/>
@@ -1434,7 +1577,7 @@
         </w:rPr>
         <w:t xml:space="preserve"> - </w:t>
       </w:r>
-      <w:hyperlink r:id="rId27">
+      <w:hyperlink r:id="rId30">
         <w:r>
           <w:rPr>
             <w:color w:val="0000ee"/>
@@ -1479,7 +1622,7 @@
         </w:rPr>
         <w:t xml:space="preserve"> - </w:t>
       </w:r>
-      <w:hyperlink r:id="rId28">
+      <w:hyperlink r:id="rId31">
         <w:r>
           <w:rPr>
             <w:color w:val="0000ee"/>
@@ -1524,7 +1667,7 @@
         </w:rPr>
         <w:t xml:space="preserve"> - </w:t>
       </w:r>
-      <w:hyperlink r:id="rId29">
+      <w:hyperlink r:id="rId32">
         <w:r>
           <w:rPr>
             <w:color w:val="0000ee"/>
@@ -1569,7 +1712,7 @@
         </w:rPr>
         <w:t xml:space="preserve"> - </w:t>
       </w:r>
-      <w:hyperlink r:id="rId30">
+      <w:hyperlink r:id="rId33">
         <w:r>
           <w:rPr>
             <w:color w:val="0000ee"/>
@@ -1614,7 +1757,7 @@
         </w:rPr>
         <w:t xml:space="preserve"> - </w:t>
       </w:r>
-      <w:hyperlink r:id="rId31">
+      <w:hyperlink r:id="rId34">
         <w:r>
           <w:rPr>
             <w:color w:val="0000ee"/>
@@ -1659,7 +1802,7 @@
         </w:rPr>
         <w:t xml:space="preserve"> - </w:t>
       </w:r>
-      <w:hyperlink r:id="rId32">
+      <w:hyperlink r:id="rId35">
         <w:r>
           <w:rPr>
             <w:color w:val="0000ee"/>
@@ -1719,7 +1862,7 @@
         <w:tab/>
         <w:tab/>
       </w:r>
-      <w:hyperlink r:id="rId33">
+      <w:hyperlink r:id="rId36">
         <w:r>
           <w:rPr>
             <w:b w:val="1"/>
@@ -1762,7 +1905,7 @@
         </w:rPr>
         <w:t xml:space="preserve">Linux - Da migração a administração do sistema operacional - </w:t>
       </w:r>
-      <w:hyperlink r:id="rId34">
+      <w:hyperlink r:id="rId37">
         <w:r>
           <w:rPr>
             <w:color w:val="1155cc"/>
@@ -1823,7 +1966,7 @@
         <w:t xml:space="preserve">2015</w:t>
         <w:tab/>
       </w:r>
-      <w:hyperlink r:id="rId35">
+      <w:hyperlink r:id="rId38">
         <w:r>
           <w:rPr>
             <w:b w:val="1"/>
@@ -1911,7 +2054,7 @@
         <w:t xml:space="preserve">2011</w:t>
         <w:tab/>
       </w:r>
-      <w:hyperlink r:id="rId36">
+      <w:hyperlink r:id="rId39">
         <w:r>
           <w:rPr>
             <w:b w:val="1"/>
@@ -2107,7 +2250,7 @@
         <w:t xml:space="preserve">2010</w:t>
         <w:tab/>
       </w:r>
-      <w:hyperlink r:id="rId37">
+      <w:hyperlink r:id="rId40">
         <w:r>
           <w:rPr>
             <w:b w:val="1"/>
@@ -2216,7 +2359,7 @@
         <w:t xml:space="preserve">2009</w:t>
         <w:tab/>
       </w:r>
-      <w:hyperlink r:id="rId38">
+      <w:hyperlink r:id="rId41">
         <w:r>
           <w:rPr>
             <w:b w:val="1"/>
@@ -2294,7 +2437,7 @@
           <w:u w:val="single"/>
         </w:rPr>
       </w:pPr>
-      <w:hyperlink r:id="rId39">
+      <w:hyperlink r:id="rId42">
         <w:r>
           <w:rPr>
             <w:b w:val="1"/>
@@ -2403,7 +2546,7 @@
         <w:t xml:space="preserve">2007</w:t>
         <w:tab/>
       </w:r>
-      <w:hyperlink r:id="rId40">
+      <w:hyperlink r:id="rId43">
         <w:r>
           <w:rPr>
             <w:b w:val="1"/>
@@ -2481,7 +2624,7 @@
           <w:u w:val="single"/>
         </w:rPr>
       </w:pPr>
-      <w:hyperlink r:id="rId41">
+      <w:hyperlink r:id="rId44">
         <w:r>
           <w:rPr>
             <w:b w:val="1"/>
@@ -2567,7 +2710,7 @@
         <w:t xml:space="preserve">2006</w:t>
         <w:tab/>
       </w:r>
-      <w:hyperlink r:id="rId42">
+      <w:hyperlink r:id="rId45">
         <w:r>
           <w:rPr>
             <w:b w:val="1"/>
@@ -2745,7 +2888,7 @@
         <w:t xml:space="preserve">2005</w:t>
         <w:tab/>
       </w:r>
-      <w:hyperlink r:id="rId43">
+      <w:hyperlink r:id="rId46">
         <w:r>
           <w:rPr>
             <w:b w:val="1"/>
@@ -2877,7 +3020,7 @@
         <w:t xml:space="preserve">2001</w:t>
         <w:tab/>
       </w:r>
-      <w:hyperlink r:id="rId44">
+      <w:hyperlink r:id="rId47">
         <w:r>
           <w:rPr>
             <w:b w:val="1"/>
@@ -2963,7 +3106,7 @@
         <w:t xml:space="preserve">1999</w:t>
         <w:tab/>
       </w:r>
-      <w:hyperlink r:id="rId45">
+      <w:hyperlink r:id="rId48">
         <w:r>
           <w:rPr>
             <w:b w:val="1"/>

</xml_diff>

<commit_message>
Inclusão do curso "Primeiros passos com .NET + C#" - Digital Innovation One
</commit_message>
<xml_diff>
--- a/RafaelPassosGuimaraes.docx
+++ b/RafaelPassosGuimaraes.docx
@@ -1064,9 +1064,51 @@
           <w:i w:val="1"/>
           <w:rtl w:val="0"/>
         </w:rPr>
+        <w:t xml:space="preserve">Primeiros passos com .NET + C#</w:t>
+      </w:r>
+      <w:r>
+        <w:rPr>
+          <w:rtl w:val="0"/>
+        </w:rPr>
+        <w:t xml:space="preserve"> - </w:t>
+      </w:r>
+      <w:hyperlink r:id="rId19">
+        <w:r>
+          <w:rPr>
+            <w:color w:val="1155cc"/>
+            <w:u w:val="single"/>
+            <w:rtl w:val="0"/>
+          </w:rPr>
+          <w:t xml:space="preserve">Certificado 6F0CAC06</w:t>
+        </w:r>
+      </w:hyperlink>
+      <w:r>
+        <w:rPr>
+          <w:rtl w:val="0"/>
+        </w:rPr>
+      </w:r>
+    </w:p>
+    <w:p>
+      <w:pPr>
+        <w:pBdr>
+          <w:top w:space="0" w:sz="0" w:val="nil"/>
+          <w:left w:space="0" w:sz="0" w:val="nil"/>
+          <w:bottom w:space="0" w:sz="0" w:val="nil"/>
+          <w:right w:space="0" w:sz="0" w:val="nil"/>
+          <w:between w:space="0" w:sz="0" w:val="nil"/>
+        </w:pBdr>
+        <w:shd w:fill="auto" w:val="clear"/>
+        <w:ind w:left="720" w:firstLine="720"/>
+        <w:rPr/>
+      </w:pPr>
+      <w:r>
+        <w:rPr>
+          <w:i w:val="1"/>
+          <w:rtl w:val="0"/>
+        </w:rPr>
         <w:t xml:space="preserve">Fundamentos de Arquitetura de Sistemas - </w:t>
       </w:r>
-      <w:hyperlink r:id="rId19">
+      <w:hyperlink r:id="rId20">
         <w:r>
           <w:rPr>
             <w:color w:val="1155cc"/>
@@ -1108,7 +1150,7 @@
         </w:rPr>
         <w:t xml:space="preserve">Introdução ao Git e ao GitHub - </w:t>
       </w:r>
-      <w:hyperlink r:id="rId20">
+      <w:hyperlink r:id="rId21">
         <w:r>
           <w:rPr>
             <w:color w:val="1155cc"/>
@@ -1171,7 +1213,7 @@
         <w:t xml:space="preserve">2020</w:t>
         <w:tab/>
       </w:r>
-      <w:hyperlink r:id="rId21">
+      <w:hyperlink r:id="rId22">
         <w:r>
           <w:rPr>
             <w:b w:val="1"/>
@@ -1217,7 +1259,7 @@
         </w:rPr>
         <w:t xml:space="preserve"> - </w:t>
       </w:r>
-      <w:hyperlink r:id="rId22">
+      <w:hyperlink r:id="rId23">
         <w:r>
           <w:rPr>
             <w:color w:val="0000ee"/>
@@ -1262,7 +1304,7 @@
         </w:rPr>
         <w:t xml:space="preserve"> - </w:t>
       </w:r>
-      <w:hyperlink r:id="rId23">
+      <w:hyperlink r:id="rId24">
         <w:r>
           <w:rPr>
             <w:color w:val="0000ee"/>
@@ -1307,7 +1349,7 @@
         </w:rPr>
         <w:t xml:space="preserve"> - </w:t>
       </w:r>
-      <w:hyperlink r:id="rId24">
+      <w:hyperlink r:id="rId25">
         <w:r>
           <w:rPr>
             <w:color w:val="0000ee"/>
@@ -1352,7 +1394,7 @@
         </w:rPr>
         <w:t xml:space="preserve"> - </w:t>
       </w:r>
-      <w:hyperlink r:id="rId25">
+      <w:hyperlink r:id="rId26">
         <w:r>
           <w:rPr>
             <w:color w:val="0000ee"/>
@@ -1397,7 +1439,7 @@
         </w:rPr>
         <w:t xml:space="preserve"> - </w:t>
       </w:r>
-      <w:hyperlink r:id="rId26">
+      <w:hyperlink r:id="rId27">
         <w:r>
           <w:rPr>
             <w:color w:val="0000ee"/>
@@ -1442,7 +1484,7 @@
         </w:rPr>
         <w:t xml:space="preserve"> - </w:t>
       </w:r>
-      <w:hyperlink r:id="rId27">
+      <w:hyperlink r:id="rId28">
         <w:r>
           <w:rPr>
             <w:color w:val="0000ee"/>
@@ -1487,7 +1529,7 @@
         </w:rPr>
         <w:t xml:space="preserve"> - </w:t>
       </w:r>
-      <w:hyperlink r:id="rId28">
+      <w:hyperlink r:id="rId29">
         <w:r>
           <w:rPr>
             <w:color w:val="0000ee"/>
@@ -1532,7 +1574,7 @@
         </w:rPr>
         <w:t xml:space="preserve"> - </w:t>
       </w:r>
-      <w:hyperlink r:id="rId29">
+      <w:hyperlink r:id="rId30">
         <w:r>
           <w:rPr>
             <w:color w:val="0000ee"/>
@@ -1577,7 +1619,7 @@
         </w:rPr>
         <w:t xml:space="preserve"> - </w:t>
       </w:r>
-      <w:hyperlink r:id="rId30">
+      <w:hyperlink r:id="rId31">
         <w:r>
           <w:rPr>
             <w:color w:val="0000ee"/>
@@ -1622,7 +1664,7 @@
         </w:rPr>
         <w:t xml:space="preserve"> - </w:t>
       </w:r>
-      <w:hyperlink r:id="rId31">
+      <w:hyperlink r:id="rId32">
         <w:r>
           <w:rPr>
             <w:color w:val="0000ee"/>
@@ -1667,7 +1709,7 @@
         </w:rPr>
         <w:t xml:space="preserve"> - </w:t>
       </w:r>
-      <w:hyperlink r:id="rId32">
+      <w:hyperlink r:id="rId33">
         <w:r>
           <w:rPr>
             <w:color w:val="0000ee"/>
@@ -1712,7 +1754,7 @@
         </w:rPr>
         <w:t xml:space="preserve"> - </w:t>
       </w:r>
-      <w:hyperlink r:id="rId33">
+      <w:hyperlink r:id="rId34">
         <w:r>
           <w:rPr>
             <w:color w:val="0000ee"/>
@@ -1757,7 +1799,7 @@
         </w:rPr>
         <w:t xml:space="preserve"> - </w:t>
       </w:r>
-      <w:hyperlink r:id="rId34">
+      <w:hyperlink r:id="rId35">
         <w:r>
           <w:rPr>
             <w:color w:val="0000ee"/>
@@ -1802,7 +1844,7 @@
         </w:rPr>
         <w:t xml:space="preserve"> - </w:t>
       </w:r>
-      <w:hyperlink r:id="rId35">
+      <w:hyperlink r:id="rId36">
         <w:r>
           <w:rPr>
             <w:color w:val="0000ee"/>
@@ -1862,7 +1904,7 @@
         <w:tab/>
         <w:tab/>
       </w:r>
-      <w:hyperlink r:id="rId36">
+      <w:hyperlink r:id="rId37">
         <w:r>
           <w:rPr>
             <w:b w:val="1"/>
@@ -1905,7 +1947,7 @@
         </w:rPr>
         <w:t xml:space="preserve">Linux - Da migração a administração do sistema operacional - </w:t>
       </w:r>
-      <w:hyperlink r:id="rId37">
+      <w:hyperlink r:id="rId38">
         <w:r>
           <w:rPr>
             <w:color w:val="1155cc"/>
@@ -1915,6 +1957,26 @@
           <w:t xml:space="preserve">Certificado</w:t>
         </w:r>
       </w:hyperlink>
+      <w:r>
+        <w:rPr>
+          <w:rtl w:val="0"/>
+        </w:rPr>
+      </w:r>
+    </w:p>
+    <w:p>
+      <w:pPr>
+        <w:pBdr>
+          <w:top w:space="0" w:sz="0" w:val="nil"/>
+          <w:left w:space="0" w:sz="0" w:val="nil"/>
+          <w:bottom w:space="0" w:sz="0" w:val="nil"/>
+          <w:right w:space="0" w:sz="0" w:val="nil"/>
+          <w:between w:space="0" w:sz="0" w:val="nil"/>
+        </w:pBdr>
+        <w:shd w:fill="auto" w:val="clear"/>
+        <w:rPr>
+          <w:b w:val="1"/>
+        </w:rPr>
+      </w:pPr>
       <w:r>
         <w:rPr>
           <w:rtl w:val="0"/>
@@ -1966,7 +2028,7 @@
         <w:t xml:space="preserve">2015</w:t>
         <w:tab/>
       </w:r>
-      <w:hyperlink r:id="rId38">
+      <w:hyperlink r:id="rId39">
         <w:r>
           <w:rPr>
             <w:b w:val="1"/>
@@ -2054,7 +2116,7 @@
         <w:t xml:space="preserve">2011</w:t>
         <w:tab/>
       </w:r>
-      <w:hyperlink r:id="rId39">
+      <w:hyperlink r:id="rId40">
         <w:r>
           <w:rPr>
             <w:b w:val="1"/>
@@ -2250,7 +2312,7 @@
         <w:t xml:space="preserve">2010</w:t>
         <w:tab/>
       </w:r>
-      <w:hyperlink r:id="rId40">
+      <w:hyperlink r:id="rId41">
         <w:r>
           <w:rPr>
             <w:b w:val="1"/>
@@ -2359,7 +2421,7 @@
         <w:t xml:space="preserve">2009</w:t>
         <w:tab/>
       </w:r>
-      <w:hyperlink r:id="rId41">
+      <w:hyperlink r:id="rId42">
         <w:r>
           <w:rPr>
             <w:b w:val="1"/>
@@ -2437,7 +2499,7 @@
           <w:u w:val="single"/>
         </w:rPr>
       </w:pPr>
-      <w:hyperlink r:id="rId42">
+      <w:hyperlink r:id="rId43">
         <w:r>
           <w:rPr>
             <w:b w:val="1"/>
@@ -2546,7 +2608,7 @@
         <w:t xml:space="preserve">2007</w:t>
         <w:tab/>
       </w:r>
-      <w:hyperlink r:id="rId43">
+      <w:hyperlink r:id="rId44">
         <w:r>
           <w:rPr>
             <w:b w:val="1"/>
@@ -2624,7 +2686,7 @@
           <w:u w:val="single"/>
         </w:rPr>
       </w:pPr>
-      <w:hyperlink r:id="rId44">
+      <w:hyperlink r:id="rId45">
         <w:r>
           <w:rPr>
             <w:b w:val="1"/>
@@ -2710,7 +2772,7 @@
         <w:t xml:space="preserve">2006</w:t>
         <w:tab/>
       </w:r>
-      <w:hyperlink r:id="rId45">
+      <w:hyperlink r:id="rId46">
         <w:r>
           <w:rPr>
             <w:b w:val="1"/>
@@ -2888,7 +2950,7 @@
         <w:t xml:space="preserve">2005</w:t>
         <w:tab/>
       </w:r>
-      <w:hyperlink r:id="rId46">
+      <w:hyperlink r:id="rId47">
         <w:r>
           <w:rPr>
             <w:b w:val="1"/>
@@ -3020,7 +3082,7 @@
         <w:t xml:space="preserve">2001</w:t>
         <w:tab/>
       </w:r>
-      <w:hyperlink r:id="rId47">
+      <w:hyperlink r:id="rId48">
         <w:r>
           <w:rPr>
             <w:b w:val="1"/>
@@ -3106,7 +3168,7 @@
         <w:t xml:space="preserve">1999</w:t>
         <w:tab/>
       </w:r>
-      <w:hyperlink r:id="rId48">
+      <w:hyperlink r:id="rId49">
         <w:r>
           <w:rPr>
             <w:b w:val="1"/>

</xml_diff>

<commit_message>
Atualização de experiência e Cursos
</commit_message>
<xml_diff>
--- a/RafaelPassosGuimaraes.docx
+++ b/RafaelPassosGuimaraes.docx
@@ -1,6 +1,6 @@
 
 <file path=word/document.xml><?xml version="1.0" encoding="utf-8"?>
-<w:document xmlns:mc="http://schemas.openxmlformats.org/markup-compatibility/2006" xmlns:o="urn:schemas-microsoft-com:office:office" xmlns:r="http://schemas.openxmlformats.org/officeDocument/2006/relationships" xmlns:m="http://schemas.openxmlformats.org/officeDocument/2006/math" xmlns:v="urn:schemas-microsoft-com:vml" xmlns:wp="http://schemas.openxmlformats.org/drawingml/2006/wordprocessingDrawing" xmlns:w10="urn:schemas-microsoft-com:office:word" xmlns:w="http://schemas.openxmlformats.org/wordprocessingml/2006/main" xmlns:wne="http://schemas.microsoft.com/office/word/2006/wordml" xmlns:sl="http://schemas.openxmlformats.org/schemaLibrary/2006/main" xmlns:a="http://schemas.openxmlformats.org/drawingml/2006/main" xmlns:pic="http://schemas.openxmlformats.org/drawingml/2006/picture" xmlns:c="http://schemas.openxmlformats.org/drawingml/2006/chart" xmlns:lc="http://schemas.openxmlformats.org/drawingml/2006/lockedCanvas" xmlns:dgm="http://schemas.openxmlformats.org/drawingml/2006/diagram" xmlns:wps="http://schemas.microsoft.com/office/word/2010/wordprocessingShape" xmlns:wpg="http://schemas.microsoft.com/office/word/2010/wordprocessingGroup" xmlns:w14="http://schemas.microsoft.com/office/word/2010/wordml" xmlns:w15="http://schemas.microsoft.com/office/word/2012/wordml">
+<w:document xmlns:mc="http://schemas.openxmlformats.org/markup-compatibility/2006" xmlns:o="urn:schemas-microsoft-com:office:office" xmlns:r="http://schemas.openxmlformats.org/officeDocument/2006/relationships" xmlns:m="http://schemas.openxmlformats.org/officeDocument/2006/math" xmlns:v="urn:schemas-microsoft-com:vml" xmlns:wp="http://schemas.openxmlformats.org/drawingml/2006/wordprocessingDrawing" xmlns:w10="urn:schemas-microsoft-com:office:word" xmlns:w="http://schemas.openxmlformats.org/wordprocessingml/2006/main" xmlns:wne="http://schemas.microsoft.com/office/word/2006/wordml" xmlns:sl="http://schemas.openxmlformats.org/schemaLibrary/2006/main" xmlns:a="http://schemas.openxmlformats.org/drawingml/2006/main" xmlns:pic="http://schemas.openxmlformats.org/drawingml/2006/picture" xmlns:c="http://schemas.openxmlformats.org/drawingml/2006/chart" xmlns:lc="http://schemas.openxmlformats.org/drawingml/2006/lockedCanvas" xmlns:dgm="http://schemas.openxmlformats.org/drawingml/2006/diagram" xmlns:wps="http://schemas.microsoft.com/office/word/2010/wordprocessingShape" xmlns:wpg="http://schemas.microsoft.com/office/word/2010/wordprocessingGroup" xmlns:w14="http://schemas.microsoft.com/office/word/2010/wordml" xmlns:w15="http://schemas.microsoft.com/office/word/2012/wordml" xmlns:w16="http://schemas.microsoft.com/office/word/2018/wordml" xmlns:w16cex="http://schemas.microsoft.com/office/word/2018/wordml/cex" xmlns:w16cid="http://schemas.microsoft.com/office/word/2016/wordml/cid" xmlns="http://schemas.microsoft.com/office/tasks/2019/documenttasks" xmlns:cr="http://schemas.microsoft.com/office/comments/2020/reactions">
   <w:body>
     <w:p>
       <w:pPr>
@@ -70,13 +70,22 @@
         <w:rPr>
           <w:rtl w:val="0"/>
         </w:rPr>
-        <w:t xml:space="preserve">41</w:t>
-      </w:r>
-      <w:r>
-        <w:rPr>
-          <w:rtl w:val="0"/>
-        </w:rPr>
-        <w:t xml:space="preserve"> anos, morador de São Bernardo do Campo - SP</w:t>
+        <w:t xml:space="preserve">Celular: +55 11 98176-8162 - E-mail: </w:t>
+      </w:r>
+      <w:hyperlink r:id="rId6">
+        <w:r>
+          <w:rPr>
+            <w:color w:val="0000ee"/>
+            <w:u w:val="single"/>
+            <w:rtl w:val="0"/>
+          </w:rPr>
+          <w:t xml:space="preserve">rapassos@gmail.com</w:t>
+        </w:r>
+      </w:hyperlink>
+      <w:r>
+        <w:rPr>
+          <w:rtl w:val="0"/>
+        </w:rPr>
       </w:r>
     </w:p>
     <w:p>
@@ -97,23 +106,7 @@
         <w:rPr>
           <w:rtl w:val="0"/>
         </w:rPr>
-        <w:t xml:space="preserve">Celular: +55 11 98176-8162 - E-mail: </w:t>
-      </w:r>
-      <w:hyperlink r:id="rId6">
-        <w:r>
-          <w:rPr>
-            <w:color w:val="0000ee"/>
-            <w:u w:val="single"/>
-            <w:rtl w:val="0"/>
-          </w:rPr>
-          <w:t xml:space="preserve">rapassos@gmail.com</w:t>
-        </w:r>
-      </w:hyperlink>
-      <w:r>
-        <w:rPr>
-          <w:rtl w:val="0"/>
-        </w:rPr>
-        <w:t xml:space="preserve"> - Linkedin: </w:t>
+        <w:t xml:space="preserve">Linkedin: </w:t>
       </w:r>
       <w:hyperlink r:id="rId7">
         <w:r>
@@ -122,7 +115,7 @@
             <w:u w:val="single"/>
             <w:rtl w:val="0"/>
           </w:rPr>
-          <w:t xml:space="preserve">rapassos</w:t>
+          <w:t xml:space="preserve">https://br.linkedin.com/in/rapassos</w:t>
         </w:r>
       </w:hyperlink>
       <w:r>
@@ -165,6 +158,12 @@
         <w:rPr>
           <w:rtl w:val="0"/>
         </w:rPr>
+        <w:t xml:space="preserve"> -</w:t>
+      </w:r>
+      <w:r>
+        <w:rPr>
+          <w:rtl w:val="0"/>
+        </w:rPr>
         <w:t xml:space="preserve"> </w:t>
       </w:r>
       <w:hyperlink r:id="rId9">
@@ -1078,7 +1077,6 @@
     </w:p>
     <w:p>
       <w:pPr>
-        <w:pageBreakBefore w:val="0"/>
         <w:ind w:firstLine="720"/>
         <w:rPr>
           <w:b w:val="1"/>
@@ -1091,10 +1089,86 @@
           <w:b w:val="1"/>
           <w:rtl w:val="0"/>
         </w:rPr>
+        <w:t xml:space="preserve">2024</w:t>
+        <w:tab/>
+      </w:r>
+      <w:hyperlink r:id="rId19">
+        <w:r>
+          <w:rPr>
+            <w:b w:val="1"/>
+            <w:color w:val="1155cc"/>
+            <w:u w:val="single"/>
+            <w:rtl w:val="0"/>
+          </w:rPr>
+          <w:t xml:space="preserve">Fundação FAT</w:t>
+        </w:r>
+      </w:hyperlink>
+      <w:r>
+        <w:rPr>
+          <w:rtl w:val="0"/>
+        </w:rPr>
+      </w:r>
+    </w:p>
+    <w:p>
+      <w:pPr>
+        <w:rPr>
+          <w:b w:val="1"/>
+        </w:rPr>
+      </w:pPr>
+      <w:r>
+        <w:rPr>
+          <w:b w:val="1"/>
+          <w:sz w:val="26"/>
+          <w:szCs w:val="26"/>
+          <w:rtl w:val="0"/>
+        </w:rPr>
+        <w:tab/>
+        <w:tab/>
+      </w:r>
+      <w:r>
+        <w:rPr>
+          <w:i w:val="1"/>
+          <w:rtl w:val="0"/>
+        </w:rPr>
+        <w:t xml:space="preserve">Desenvolvedor Salesforce</w:t>
+      </w:r>
+      <w:r>
+        <w:rPr>
+          <w:rtl w:val="0"/>
+        </w:rPr>
+      </w:r>
+    </w:p>
+    <w:p>
+      <w:pPr>
+        <w:rPr>
+          <w:b w:val="1"/>
+        </w:rPr>
+      </w:pPr>
+      <w:r>
+        <w:rPr>
+          <w:rtl w:val="0"/>
+        </w:rPr>
+      </w:r>
+    </w:p>
+    <w:p>
+      <w:pPr>
+        <w:pageBreakBefore w:val="0"/>
+        <w:ind w:firstLine="720"/>
+        <w:rPr>
+          <w:b w:val="1"/>
+          <w:sz w:val="26"/>
+          <w:szCs w:val="26"/>
+        </w:rPr>
+      </w:pPr>
+      <w:r>
+        <w:rPr>
+          <w:b w:val="1"/>
+          <w:rtl w:val="0"/>
+        </w:rPr>
         <w:t xml:space="preserve">2021</w:t>
         <w:tab/>
       </w:r>
-      <w:hyperlink r:id="rId19">
+      <w:hyperlink r:id="rId20">
         <w:r>
           <w:rPr>
             <w:b w:val="1"/>
@@ -1147,7 +1221,7 @@
         </w:rPr>
         <w:t xml:space="preserve"> - </w:t>
       </w:r>
-      <w:hyperlink r:id="rId20">
+      <w:hyperlink r:id="rId21">
         <w:r>
           <w:rPr>
             <w:color w:val="1155cc"/>
@@ -1184,7 +1258,7 @@
         </w:rPr>
         <w:t xml:space="preserve">Fundamentos de Arquitetura de Sistemas - </w:t>
       </w:r>
-      <w:hyperlink r:id="rId21">
+      <w:hyperlink r:id="rId22">
         <w:r>
           <w:rPr>
             <w:color w:val="1155cc"/>
@@ -1227,7 +1301,7 @@
         </w:rPr>
         <w:t xml:space="preserve">Introdução ao Git e ao GitHub - </w:t>
       </w:r>
-      <w:hyperlink r:id="rId22">
+      <w:hyperlink r:id="rId23">
         <w:r>
           <w:rPr>
             <w:color w:val="1155cc"/>
@@ -1292,7 +1366,7 @@
         <w:t xml:space="preserve">2020</w:t>
         <w:tab/>
       </w:r>
-      <w:hyperlink r:id="rId23">
+      <w:hyperlink r:id="rId24">
         <w:r>
           <w:rPr>
             <w:b w:val="1"/>
@@ -1339,7 +1413,7 @@
         </w:rPr>
         <w:t xml:space="preserve"> - </w:t>
       </w:r>
-      <w:hyperlink r:id="rId24">
+      <w:hyperlink r:id="rId25">
         <w:r>
           <w:rPr>
             <w:color w:val="0000ee"/>
@@ -1385,7 +1459,7 @@
         </w:rPr>
         <w:t xml:space="preserve"> - </w:t>
       </w:r>
-      <w:hyperlink r:id="rId25">
+      <w:hyperlink r:id="rId26">
         <w:r>
           <w:rPr>
             <w:color w:val="0000ee"/>
@@ -1431,7 +1505,7 @@
         </w:rPr>
         <w:t xml:space="preserve"> - </w:t>
       </w:r>
-      <w:hyperlink r:id="rId26">
+      <w:hyperlink r:id="rId27">
         <w:r>
           <w:rPr>
             <w:color w:val="0000ee"/>
@@ -1477,7 +1551,7 @@
         </w:rPr>
         <w:t xml:space="preserve"> - </w:t>
       </w:r>
-      <w:hyperlink r:id="rId27">
+      <w:hyperlink r:id="rId28">
         <w:r>
           <w:rPr>
             <w:color w:val="0000ee"/>
@@ -1523,7 +1597,7 @@
         </w:rPr>
         <w:t xml:space="preserve"> - </w:t>
       </w:r>
-      <w:hyperlink r:id="rId28">
+      <w:hyperlink r:id="rId29">
         <w:r>
           <w:rPr>
             <w:color w:val="0000ee"/>
@@ -1569,7 +1643,7 @@
         </w:rPr>
         <w:t xml:space="preserve"> - </w:t>
       </w:r>
-      <w:hyperlink r:id="rId29">
+      <w:hyperlink r:id="rId30">
         <w:r>
           <w:rPr>
             <w:color w:val="0000ee"/>
@@ -1615,7 +1689,7 @@
         </w:rPr>
         <w:t xml:space="preserve"> - </w:t>
       </w:r>
-      <w:hyperlink r:id="rId30">
+      <w:hyperlink r:id="rId31">
         <w:r>
           <w:rPr>
             <w:color w:val="0000ee"/>
@@ -1661,7 +1735,7 @@
         </w:rPr>
         <w:t xml:space="preserve"> - </w:t>
       </w:r>
-      <w:hyperlink r:id="rId31">
+      <w:hyperlink r:id="rId32">
         <w:r>
           <w:rPr>
             <w:color w:val="0000ee"/>
@@ -1707,7 +1781,7 @@
         </w:rPr>
         <w:t xml:space="preserve"> - </w:t>
       </w:r>
-      <w:hyperlink r:id="rId32">
+      <w:hyperlink r:id="rId33">
         <w:r>
           <w:rPr>
             <w:color w:val="0000ee"/>
@@ -1753,7 +1827,7 @@
         </w:rPr>
         <w:t xml:space="preserve"> - </w:t>
       </w:r>
-      <w:hyperlink r:id="rId33">
+      <w:hyperlink r:id="rId34">
         <w:r>
           <w:rPr>
             <w:color w:val="0000ee"/>
@@ -1799,7 +1873,7 @@
         </w:rPr>
         <w:t xml:space="preserve"> - </w:t>
       </w:r>
-      <w:hyperlink r:id="rId34">
+      <w:hyperlink r:id="rId35">
         <w:r>
           <w:rPr>
             <w:color w:val="0000ee"/>
@@ -1845,7 +1919,7 @@
         </w:rPr>
         <w:t xml:space="preserve"> - </w:t>
       </w:r>
-      <w:hyperlink r:id="rId35">
+      <w:hyperlink r:id="rId36">
         <w:r>
           <w:rPr>
             <w:color w:val="0000ee"/>
@@ -1891,7 +1965,7 @@
         </w:rPr>
         <w:t xml:space="preserve"> - </w:t>
       </w:r>
-      <w:hyperlink r:id="rId36">
+      <w:hyperlink r:id="rId37">
         <w:r>
           <w:rPr>
             <w:color w:val="0000ee"/>
@@ -1937,7 +2011,7 @@
         </w:rPr>
         <w:t xml:space="preserve"> - </w:t>
       </w:r>
-      <w:hyperlink r:id="rId37">
+      <w:hyperlink r:id="rId38">
         <w:r>
           <w:rPr>
             <w:color w:val="0000ee"/>
@@ -1999,7 +2073,7 @@
         <w:tab/>
         <w:tab/>
       </w:r>
-      <w:hyperlink r:id="rId38">
+      <w:hyperlink r:id="rId39">
         <w:r>
           <w:rPr>
             <w:b w:val="1"/>
@@ -2043,7 +2117,7 @@
         </w:rPr>
         <w:t xml:space="preserve">Linux - Da migração a administração do sistema operacional - </w:t>
       </w:r>
-      <w:hyperlink r:id="rId39">
+      <w:hyperlink r:id="rId40">
         <w:r>
           <w:rPr>
             <w:color w:val="1155cc"/>
@@ -2127,7 +2201,7 @@
         <w:t xml:space="preserve">2015</w:t>
         <w:tab/>
       </w:r>
-      <w:hyperlink r:id="rId40">
+      <w:hyperlink r:id="rId41">
         <w:r>
           <w:rPr>
             <w:b w:val="1"/>
@@ -2218,7 +2292,7 @@
         <w:t xml:space="preserve">2011</w:t>
         <w:tab/>
       </w:r>
-      <w:hyperlink r:id="rId41">
+      <w:hyperlink r:id="rId42">
         <w:r>
           <w:rPr>
             <w:b w:val="1"/>
@@ -2421,7 +2495,7 @@
         <w:t xml:space="preserve">2010</w:t>
         <w:tab/>
       </w:r>
-      <w:hyperlink r:id="rId42">
+      <w:hyperlink r:id="rId43">
         <w:r>
           <w:rPr>
             <w:b w:val="1"/>
@@ -2534,7 +2608,7 @@
         <w:t xml:space="preserve">2009</w:t>
         <w:tab/>
       </w:r>
-      <w:hyperlink r:id="rId43">
+      <w:hyperlink r:id="rId44">
         <w:r>
           <w:rPr>
             <w:b w:val="1"/>
@@ -2615,7 +2689,7 @@
           <w:u w:val="single"/>
         </w:rPr>
       </w:pPr>
-      <w:hyperlink r:id="rId44">
+      <w:hyperlink r:id="rId45">
         <w:r>
           <w:rPr>
             <w:b w:val="1"/>
@@ -2728,7 +2802,7 @@
         <w:t xml:space="preserve">2007</w:t>
         <w:tab/>
       </w:r>
-      <w:hyperlink r:id="rId45">
+      <w:hyperlink r:id="rId46">
         <w:r>
           <w:rPr>
             <w:b w:val="1"/>
@@ -2809,7 +2883,7 @@
           <w:u w:val="single"/>
         </w:rPr>
       </w:pPr>
-      <w:hyperlink r:id="rId46">
+      <w:hyperlink r:id="rId47">
         <w:r>
           <w:rPr>
             <w:b w:val="1"/>
@@ -2898,7 +2972,7 @@
         <w:t xml:space="preserve">2006</w:t>
         <w:tab/>
       </w:r>
-      <w:hyperlink r:id="rId47">
+      <w:hyperlink r:id="rId48">
         <w:r>
           <w:rPr>
             <w:b w:val="1"/>
@@ -3083,7 +3157,7 @@
         <w:t xml:space="preserve">2005</w:t>
         <w:tab/>
       </w:r>
-      <w:hyperlink r:id="rId48">
+      <w:hyperlink r:id="rId49">
         <w:r>
           <w:rPr>
             <w:b w:val="1"/>
@@ -3220,7 +3294,7 @@
         <w:t xml:space="preserve">2001</w:t>
         <w:tab/>
       </w:r>
-      <w:hyperlink r:id="rId49">
+      <w:hyperlink r:id="rId50">
         <w:r>
           <w:rPr>
             <w:b w:val="1"/>
@@ -3309,7 +3383,7 @@
         <w:t xml:space="preserve">1999</w:t>
         <w:tab/>
       </w:r>
-      <w:hyperlink r:id="rId50">
+      <w:hyperlink r:id="rId51">
         <w:r>
           <w:rPr>
             <w:b w:val="1"/>
@@ -3363,11 +3437,11 @@
 </file>
 
 <file path=word/numbering.xml><?xml version="1.0" encoding="utf-8"?>
-<w:numbering xmlns:mc="http://schemas.openxmlformats.org/markup-compatibility/2006" xmlns:o="urn:schemas-microsoft-com:office:office" xmlns:r="http://schemas.openxmlformats.org/officeDocument/2006/relationships" xmlns:m="http://schemas.openxmlformats.org/officeDocument/2006/math" xmlns:v="urn:schemas-microsoft-com:vml" xmlns:wp="http://schemas.openxmlformats.org/drawingml/2006/wordprocessingDrawing" xmlns:w10="urn:schemas-microsoft-com:office:word" xmlns:w="http://schemas.openxmlformats.org/wordprocessingml/2006/main" xmlns:wne="http://schemas.microsoft.com/office/word/2006/wordml" xmlns:sl="http://schemas.openxmlformats.org/schemaLibrary/2006/main" xmlns:a="http://schemas.openxmlformats.org/drawingml/2006/main" xmlns:pic="http://schemas.openxmlformats.org/drawingml/2006/picture" xmlns:c="http://schemas.openxmlformats.org/drawingml/2006/chart" xmlns:lc="http://schemas.openxmlformats.org/drawingml/2006/lockedCanvas" xmlns:dgm="http://schemas.openxmlformats.org/drawingml/2006/diagram" xmlns:wps="http://schemas.microsoft.com/office/word/2010/wordprocessingShape" xmlns:wpg="http://schemas.microsoft.com/office/word/2010/wordprocessingGroup" xmlns:w14="http://schemas.microsoft.com/office/word/2010/wordml" xmlns:w15="http://schemas.microsoft.com/office/word/2012/wordml"/>
+<w:numbering xmlns:mc="http://schemas.openxmlformats.org/markup-compatibility/2006" xmlns:o="urn:schemas-microsoft-com:office:office" xmlns:r="http://schemas.openxmlformats.org/officeDocument/2006/relationships" xmlns:m="http://schemas.openxmlformats.org/officeDocument/2006/math" xmlns:v="urn:schemas-microsoft-com:vml" xmlns:wp="http://schemas.openxmlformats.org/drawingml/2006/wordprocessingDrawing" xmlns:w10="urn:schemas-microsoft-com:office:word" xmlns:w="http://schemas.openxmlformats.org/wordprocessingml/2006/main" xmlns:wne="http://schemas.microsoft.com/office/word/2006/wordml" xmlns:sl="http://schemas.openxmlformats.org/schemaLibrary/2006/main" xmlns:a="http://schemas.openxmlformats.org/drawingml/2006/main" xmlns:pic="http://schemas.openxmlformats.org/drawingml/2006/picture" xmlns:c="http://schemas.openxmlformats.org/drawingml/2006/chart" xmlns:lc="http://schemas.openxmlformats.org/drawingml/2006/lockedCanvas" xmlns:dgm="http://schemas.openxmlformats.org/drawingml/2006/diagram" xmlns:wps="http://schemas.microsoft.com/office/word/2010/wordprocessingShape" xmlns:wpg="http://schemas.microsoft.com/office/word/2010/wordprocessingGroup" xmlns:w14="http://schemas.microsoft.com/office/word/2010/wordml" xmlns:w15="http://schemas.microsoft.com/office/word/2012/wordml" xmlns:w16="http://schemas.microsoft.com/office/word/2018/wordml" xmlns:w16cex="http://schemas.microsoft.com/office/word/2018/wordml/cex" xmlns:w16cid="http://schemas.microsoft.com/office/word/2016/wordml/cid" xmlns="http://schemas.microsoft.com/office/tasks/2019/documenttasks" xmlns:cr="http://schemas.microsoft.com/office/comments/2020/reactions"/>
 </file>
 
 <file path=word/styles.xml><?xml version="1.0" encoding="utf-8"?>
-<w:styles xmlns:mc="http://schemas.openxmlformats.org/markup-compatibility/2006" xmlns:o="urn:schemas-microsoft-com:office:office" xmlns:r="http://schemas.openxmlformats.org/officeDocument/2006/relationships" xmlns:m="http://schemas.openxmlformats.org/officeDocument/2006/math" xmlns:v="urn:schemas-microsoft-com:vml" xmlns:wp="http://schemas.openxmlformats.org/drawingml/2006/wordprocessingDrawing" xmlns:w10="urn:schemas-microsoft-com:office:word" xmlns:w="http://schemas.openxmlformats.org/wordprocessingml/2006/main" xmlns:wne="http://schemas.microsoft.com/office/word/2006/wordml" xmlns:sl="http://schemas.openxmlformats.org/schemaLibrary/2006/main" xmlns:a="http://schemas.openxmlformats.org/drawingml/2006/main" xmlns:pic="http://schemas.openxmlformats.org/drawingml/2006/picture" xmlns:c="http://schemas.openxmlformats.org/drawingml/2006/chart" xmlns:lc="http://schemas.openxmlformats.org/drawingml/2006/lockedCanvas" xmlns:dgm="http://schemas.openxmlformats.org/drawingml/2006/diagram" xmlns:wps="http://schemas.microsoft.com/office/word/2010/wordprocessingShape" xmlns:wpg="http://schemas.microsoft.com/office/word/2010/wordprocessingGroup" xmlns:w14="http://schemas.microsoft.com/office/word/2010/wordml" xmlns:w15="http://schemas.microsoft.com/office/word/2012/wordml">
+<w:styles xmlns:mc="http://schemas.openxmlformats.org/markup-compatibility/2006" xmlns:o="urn:schemas-microsoft-com:office:office" xmlns:r="http://schemas.openxmlformats.org/officeDocument/2006/relationships" xmlns:m="http://schemas.openxmlformats.org/officeDocument/2006/math" xmlns:v="urn:schemas-microsoft-com:vml" xmlns:wp="http://schemas.openxmlformats.org/drawingml/2006/wordprocessingDrawing" xmlns:w10="urn:schemas-microsoft-com:office:word" xmlns:w="http://schemas.openxmlformats.org/wordprocessingml/2006/main" xmlns:wne="http://schemas.microsoft.com/office/word/2006/wordml" xmlns:sl="http://schemas.openxmlformats.org/schemaLibrary/2006/main" xmlns:a="http://schemas.openxmlformats.org/drawingml/2006/main" xmlns:pic="http://schemas.openxmlformats.org/drawingml/2006/picture" xmlns:c="http://schemas.openxmlformats.org/drawingml/2006/chart" xmlns:lc="http://schemas.openxmlformats.org/drawingml/2006/lockedCanvas" xmlns:dgm="http://schemas.openxmlformats.org/drawingml/2006/diagram" xmlns:wps="http://schemas.microsoft.com/office/word/2010/wordprocessingShape" xmlns:wpg="http://schemas.microsoft.com/office/word/2010/wordprocessingGroup" xmlns:w14="http://schemas.microsoft.com/office/word/2010/wordml" xmlns:w15="http://schemas.microsoft.com/office/word/2012/wordml" xmlns:w16="http://schemas.microsoft.com/office/word/2018/wordml" xmlns:w16cex="http://schemas.microsoft.com/office/word/2018/wordml/cex" xmlns:w16cid="http://schemas.microsoft.com/office/word/2016/wordml/cid" xmlns="http://schemas.microsoft.com/office/tasks/2019/documenttasks" xmlns:cr="http://schemas.microsoft.com/office/comments/2020/reactions">
   <w:docDefaults>
     <w:rPrDefault>
       <w:rPr>

</xml_diff>